<commit_message>
Done most of the lab
</commit_message>
<xml_diff>
--- a/Lab3.IP.Forwarding.docx
+++ b/Lab3.IP.Forwarding.docx
@@ -1,6 +1,6 @@
 
 <file path=word/document.xml><?xml version="1.0" encoding="utf-8"?>
-<w:document xmlns:wpc="http://schemas.microsoft.com/office/word/2010/wordprocessingCanvas" xmlns:cx="http://schemas.microsoft.com/office/drawing/2014/chartex" xmlns:cx1="http://schemas.microsoft.com/office/drawing/2015/9/8/chartex" xmlns:cx2="http://schemas.microsoft.com/office/drawing/2015/10/21/chartex" xmlns:cx3="http://schemas.microsoft.com/office/drawing/2016/5/9/chartex" xmlns:cx4="http://schemas.microsoft.com/office/drawing/2016/5/10/chartex" xmlns:cx5="http://schemas.microsoft.com/office/drawing/2016/5/11/chartex" xmlns:cx6="http://schemas.microsoft.com/office/drawing/2016/5/12/chartex" xmlns:cx7="http://schemas.microsoft.com/office/drawing/2016/5/13/chartex" xmlns:cx8="http://schemas.microsoft.com/office/drawing/2016/5/14/chartex" xmlns:mc="http://schemas.openxmlformats.org/markup-compatibility/2006" xmlns:aink="http://schemas.microsoft.com/office/drawing/2016/ink" xmlns:am3d="http://schemas.microsoft.com/office/drawing/2017/model3d" xmlns:o="urn:schemas-microsoft-com:office:office" xmlns:r="http://schemas.openxmlformats.org/officeDocument/2006/relationships" xmlns:m="http://schemas.openxmlformats.org/officeDocument/2006/math" xmlns:v="urn:schemas-microsoft-com:vml" xmlns:wp14="http://schemas.microsoft.com/office/word/2010/wordprocessingDrawing" xmlns:wp="http://schemas.openxmlformats.org/drawingml/2006/wordprocessingDrawing" xmlns:w10="urn:schemas-microsoft-com:office:word" xmlns:w="http://schemas.openxmlformats.org/wordprocessingml/2006/main" xmlns:w14="http://schemas.microsoft.com/office/word/2010/wordml" xmlns:w15="http://schemas.microsoft.com/office/word/2012/wordml" xmlns:w16cex="http://schemas.microsoft.com/office/word/2018/wordml/cex" xmlns:w16cid="http://schemas.microsoft.com/office/word/2016/wordml/cid" xmlns:w16="http://schemas.microsoft.com/office/word/2018/wordml" xmlns:w16sdtdh="http://schemas.microsoft.com/office/word/2020/wordml/sdtdatahash" xmlns:w16se="http://schemas.microsoft.com/office/word/2015/wordml/symex" xmlns:wpg="http://schemas.microsoft.com/office/word/2010/wordprocessingGroup" xmlns:wpi="http://schemas.microsoft.com/office/word/2010/wordprocessingInk" xmlns:wne="http://schemas.microsoft.com/office/word/2006/wordml" xmlns:wps="http://schemas.microsoft.com/office/word/2010/wordprocessingShape" mc:Ignorable="w14 w15 w16se w16cid w16 w16cex w16sdtdh wp14">
+<w:document xmlns:wpc="http://schemas.microsoft.com/office/word/2010/wordprocessingCanvas" xmlns:cx="http://schemas.microsoft.com/office/drawing/2014/chartex" xmlns:cx1="http://schemas.microsoft.com/office/drawing/2015/9/8/chartex" xmlns:cx2="http://schemas.microsoft.com/office/drawing/2015/10/21/chartex" xmlns:cx3="http://schemas.microsoft.com/office/drawing/2016/5/9/chartex" xmlns:cx4="http://schemas.microsoft.com/office/drawing/2016/5/10/chartex" xmlns:cx5="http://schemas.microsoft.com/office/drawing/2016/5/11/chartex" xmlns:cx6="http://schemas.microsoft.com/office/drawing/2016/5/12/chartex" xmlns:cx7="http://schemas.microsoft.com/office/drawing/2016/5/13/chartex" xmlns:cx8="http://schemas.microsoft.com/office/drawing/2016/5/14/chartex" xmlns:mc="http://schemas.openxmlformats.org/markup-compatibility/2006" xmlns:aink="http://schemas.microsoft.com/office/drawing/2016/ink" xmlns:am3d="http://schemas.microsoft.com/office/drawing/2017/model3d" xmlns:o="urn:schemas-microsoft-com:office:office" xmlns:oel="http://schemas.microsoft.com/office/2019/extlst" xmlns:r="http://schemas.openxmlformats.org/officeDocument/2006/relationships" xmlns:m="http://schemas.openxmlformats.org/officeDocument/2006/math" xmlns:v="urn:schemas-microsoft-com:vml" xmlns:wp14="http://schemas.microsoft.com/office/word/2010/wordprocessingDrawing" xmlns:wp="http://schemas.openxmlformats.org/drawingml/2006/wordprocessingDrawing" xmlns:w10="urn:schemas-microsoft-com:office:word" xmlns:w="http://schemas.openxmlformats.org/wordprocessingml/2006/main" xmlns:w14="http://schemas.microsoft.com/office/word/2010/wordml" xmlns:w15="http://schemas.microsoft.com/office/word/2012/wordml" xmlns:w16cex="http://schemas.microsoft.com/office/word/2018/wordml/cex" xmlns:w16cid="http://schemas.microsoft.com/office/word/2016/wordml/cid" xmlns:w16="http://schemas.microsoft.com/office/word/2018/wordml" xmlns:w16sdtdh="http://schemas.microsoft.com/office/word/2020/wordml/sdtdatahash" xmlns:w16se="http://schemas.microsoft.com/office/word/2015/wordml/symex" xmlns:wpg="http://schemas.microsoft.com/office/word/2010/wordprocessingGroup" xmlns:wpi="http://schemas.microsoft.com/office/word/2010/wordprocessingInk" xmlns:wne="http://schemas.microsoft.com/office/word/2006/wordml" xmlns:wps="http://schemas.microsoft.com/office/word/2010/wordprocessingShape" mc:Ignorable="w14 w15 w16se w16cid w16 w16cex w16sdtdh wp14">
   <w:body>
     <w:p>
       <w:pPr>
@@ -1942,18 +1942,6 @@
         <w:jc w:val="both"/>
         <w:textAlignment w:val="baseline"/>
         <w:rPr>
-          <w:rFonts w:ascii="Times New Roman" w:eastAsia="Times New Roman" w:hAnsi="Times New Roman" w:cs="Times New Roman"/>
-          <w:lang w:eastAsia="en-GB"/>
-        </w:rPr>
-      </w:pPr>
-    </w:p>
-    <w:p>
-      <w:pPr>
-        <w:shd w:val="clear" w:color="auto" w:fill="FFFFFF"/>
-        <w:spacing w:after="150"/>
-        <w:jc w:val="both"/>
-        <w:textAlignment w:val="baseline"/>
-        <w:rPr>
           <w:rFonts w:ascii="Helvetica" w:hAnsi="Helvetica" w:cs="Times New Roman"/>
           <w:color w:val="000000"/>
           <w:lang w:eastAsia="en-GB"/>
@@ -2229,7 +2217,9 @@
         <w:textAlignment w:val="baseline"/>
         <w:rPr>
           <w:rFonts w:ascii="Helvetica" w:hAnsi="Helvetica" w:cs="Times New Roman"/>
-          <w:color w:val="000000"/>
+          <w:b/>
+          <w:bCs/>
+          <w:color w:val="FF0000"/>
           <w:lang w:eastAsia="en-GB"/>
         </w:rPr>
       </w:pPr>
@@ -2239,15 +2229,46 @@
           <w:color w:val="000000"/>
           <w:lang w:eastAsia="en-GB"/>
         </w:rPr>
-        <w:t>The identifier of the output interface on which this packet will be forwarded is ______.</w:t>
+        <w:t xml:space="preserve">The identifier of the output interface on which this packet will be forwarded is </w:t>
       </w:r>
       <w:r>
         <w:rPr>
           <w:rFonts w:ascii="Helvetica" w:hAnsi="Helvetica" w:cs="Times New Roman"/>
-          <w:color w:val="000000"/>
-          <w:lang w:eastAsia="en-GB"/>
-        </w:rPr>
-        <w:t xml:space="preserve"> Why?</w:t>
+          <w:b/>
+          <w:bCs/>
+          <w:color w:val="FF0000"/>
+          <w:lang w:eastAsia="en-GB"/>
+        </w:rPr>
+        <w:t xml:space="preserve">2 </w:t>
+      </w:r>
+    </w:p>
+    <w:p>
+      <w:pPr>
+        <w:shd w:val="clear" w:color="auto" w:fill="FFFFFF"/>
+        <w:spacing w:after="150"/>
+        <w:jc w:val="both"/>
+        <w:textAlignment w:val="baseline"/>
+        <w:rPr>
+          <w:rFonts w:ascii="Helvetica" w:hAnsi="Helvetica" w:cs="Times New Roman"/>
+          <w:color w:val="000000"/>
+          <w:lang w:eastAsia="en-GB"/>
+        </w:rPr>
+      </w:pPr>
+      <w:r>
+        <w:rPr>
+          <w:rFonts w:ascii="Helvetica" w:hAnsi="Helvetica" w:cs="Times New Roman"/>
+          <w:color w:val="000000"/>
+          <w:lang w:eastAsia="en-GB"/>
+        </w:rPr>
+        <w:t>Why?</w:t>
+      </w:r>
+      <w:r>
+        <w:rPr>
+          <w:rFonts w:ascii="Helvetica" w:hAnsi="Helvetica" w:cs="Times New Roman"/>
+          <w:color w:val="000000"/>
+          <w:lang w:eastAsia="en-GB"/>
+        </w:rPr>
+        <w:t xml:space="preserve"> Because it closest matches the packet address</w:t>
       </w:r>
     </w:p>
     <w:tbl>
@@ -2277,14 +2298,7 @@
                 <w:rFonts w:ascii="Times New Roman" w:eastAsia="Times New Roman" w:hAnsi="Times New Roman" w:cs="Times New Roman"/>
                 <w:lang w:eastAsia="en-GB"/>
               </w:rPr>
-              <w:t>1</w:t>
-            </w:r>
-            <w:r>
-              <w:rPr>
-                <w:rFonts w:ascii="Times New Roman" w:eastAsia="Times New Roman" w:hAnsi="Times New Roman" w:cs="Times New Roman"/>
-                <w:lang w:eastAsia="en-GB"/>
-              </w:rPr>
-              <w:t>31</w:t>
+              <w:t>131</w:t>
             </w:r>
           </w:p>
         </w:tc>
@@ -2304,42 +2318,7 @@
                 <w:rFonts w:ascii="Times New Roman" w:eastAsia="Times New Roman" w:hAnsi="Times New Roman" w:cs="Times New Roman"/>
                 <w:lang w:eastAsia="en-GB"/>
               </w:rPr>
-              <w:t>000</w:t>
-            </w:r>
-            <w:r>
-              <w:rPr>
-                <w:rFonts w:ascii="Times New Roman" w:eastAsia="Times New Roman" w:hAnsi="Times New Roman" w:cs="Times New Roman"/>
-                <w:lang w:eastAsia="en-GB"/>
-              </w:rPr>
-              <w:t>0</w:t>
-            </w:r>
-            <w:r>
-              <w:rPr>
-                <w:rFonts w:ascii="Times New Roman" w:eastAsia="Times New Roman" w:hAnsi="Times New Roman" w:cs="Times New Roman"/>
-                <w:lang w:eastAsia="en-GB"/>
-              </w:rPr>
-              <w:t xml:space="preserve"> </w:t>
-            </w:r>
-            <w:r>
-              <w:rPr>
-                <w:rFonts w:ascii="Times New Roman" w:eastAsia="Times New Roman" w:hAnsi="Times New Roman" w:cs="Times New Roman"/>
-                <w:lang w:eastAsia="en-GB"/>
-              </w:rPr>
-              <w:t>1000</w:t>
-            </w:r>
-            <w:r>
-              <w:rPr>
-                <w:rFonts w:ascii="Times New Roman" w:eastAsia="Times New Roman" w:hAnsi="Times New Roman" w:cs="Times New Roman"/>
-                <w:lang w:eastAsia="en-GB"/>
-              </w:rPr>
-              <w:t xml:space="preserve"> </w:t>
-            </w:r>
-            <w:r>
-              <w:rPr>
-                <w:rFonts w:ascii="Times New Roman" w:eastAsia="Times New Roman" w:hAnsi="Times New Roman" w:cs="Times New Roman"/>
-                <w:lang w:eastAsia="en-GB"/>
-              </w:rPr>
-              <w:t>0011</w:t>
+              <w:t>0000 1000 0011</w:t>
             </w:r>
           </w:p>
         </w:tc>
@@ -2522,6 +2501,300 @@
                 <w:lang w:eastAsia="en-GB"/>
               </w:rPr>
               <w:t xml:space="preserve"> 1100</w:t>
+            </w:r>
+          </w:p>
+        </w:tc>
+      </w:tr>
+    </w:tbl>
+    <w:p>
+      <w:pPr>
+        <w:pBdr>
+          <w:bottom w:val="single" w:sz="6" w:space="1" w:color="auto"/>
+        </w:pBdr>
+        <w:shd w:val="clear" w:color="auto" w:fill="FFFFFF"/>
+        <w:spacing w:after="150"/>
+        <w:jc w:val="both"/>
+        <w:textAlignment w:val="baseline"/>
+        <w:rPr>
+          <w:rFonts w:ascii="Helvetica" w:hAnsi="Helvetica" w:cs="Times New Roman"/>
+          <w:color w:val="000000"/>
+          <w:lang w:eastAsia="zh-CN"/>
+        </w:rPr>
+      </w:pPr>
+    </w:p>
+    <w:p>
+      <w:pPr>
+        <w:shd w:val="clear" w:color="auto" w:fill="FFFFFF"/>
+        <w:spacing w:after="150"/>
+        <w:jc w:val="both"/>
+        <w:textAlignment w:val="baseline"/>
+        <w:rPr>
+          <w:rFonts w:ascii="Helvetica" w:hAnsi="Helvetica" w:cs="Times New Roman"/>
+          <w:color w:val="000000"/>
+          <w:lang w:eastAsia="zh-CN"/>
+        </w:rPr>
+      </w:pPr>
+      <w:r>
+        <w:rPr>
+          <w:rFonts w:ascii="Helvetica" w:hAnsi="Helvetica" w:cs="Times New Roman"/>
+          <w:color w:val="000000"/>
+          <w:lang w:eastAsia="zh-CN"/>
+        </w:rPr>
+        <w:t>3</w:t>
+      </w:r>
+    </w:p>
+    <w:tbl>
+      <w:tblPr>
+        <w:tblStyle w:val="TableGrid"/>
+        <w:tblW w:w="0" w:type="auto"/>
+        <w:tblLook w:val="04A0" w:firstRow="1" w:lastRow="0" w:firstColumn="1" w:lastColumn="0" w:noHBand="0" w:noVBand="1"/>
+      </w:tblPr>
+      <w:tblGrid>
+        <w:gridCol w:w="576"/>
+        <w:gridCol w:w="2113"/>
+      </w:tblGrid>
+      <w:tr>
+        <w:tc>
+          <w:tcPr>
+            <w:tcW w:w="576" w:type="dxa"/>
+          </w:tcPr>
+          <w:p>
+            <w:pPr>
+              <w:rPr>
+                <w:rFonts w:ascii="Times New Roman" w:eastAsia="Times New Roman" w:hAnsi="Times New Roman" w:cs="Times New Roman"/>
+                <w:lang w:eastAsia="en-GB"/>
+              </w:rPr>
+            </w:pPr>
+            <w:r>
+              <w:rPr>
+                <w:rFonts w:ascii="Times New Roman" w:eastAsia="Times New Roman" w:hAnsi="Times New Roman" w:cs="Times New Roman"/>
+                <w:lang w:eastAsia="en-GB"/>
+              </w:rPr>
+              <w:t>131</w:t>
+            </w:r>
+          </w:p>
+        </w:tc>
+        <w:tc>
+          <w:tcPr>
+            <w:tcW w:w="2113" w:type="dxa"/>
+          </w:tcPr>
+          <w:p>
+            <w:pPr>
+              <w:rPr>
+                <w:rFonts w:ascii="Times New Roman" w:eastAsia="Times New Roman" w:hAnsi="Times New Roman" w:cs="Times New Roman"/>
+                <w:lang w:eastAsia="en-GB"/>
+              </w:rPr>
+            </w:pPr>
+            <w:r>
+              <w:rPr>
+                <w:rFonts w:ascii="Times New Roman" w:eastAsia="Times New Roman" w:hAnsi="Times New Roman" w:cs="Times New Roman"/>
+                <w:color w:val="FF0000"/>
+                <w:lang w:eastAsia="en-GB"/>
+              </w:rPr>
+              <w:t>0000 1000 0011</w:t>
+            </w:r>
+          </w:p>
+        </w:tc>
+      </w:tr>
+      <w:tr>
+        <w:tc>
+          <w:tcPr>
+            <w:tcW w:w="576" w:type="dxa"/>
+          </w:tcPr>
+          <w:p>
+            <w:pPr>
+              <w:rPr>
+                <w:rFonts w:ascii="Times New Roman" w:eastAsia="Times New Roman" w:hAnsi="Times New Roman" w:cs="Times New Roman"/>
+                <w:lang w:eastAsia="en-GB"/>
+              </w:rPr>
+            </w:pPr>
+            <w:r>
+              <w:rPr>
+                <w:rFonts w:ascii="Times New Roman" w:eastAsia="Times New Roman" w:hAnsi="Times New Roman" w:cs="Times New Roman"/>
+                <w:lang w:eastAsia="en-GB"/>
+              </w:rPr>
+              <w:t>16</w:t>
+            </w:r>
+          </w:p>
+        </w:tc>
+        <w:tc>
+          <w:tcPr>
+            <w:tcW w:w="2113" w:type="dxa"/>
+          </w:tcPr>
+          <w:p>
+            <w:pPr>
+              <w:rPr>
+                <w:rFonts w:ascii="Times New Roman" w:eastAsia="Times New Roman" w:hAnsi="Times New Roman" w:cs="Times New Roman"/>
+                <w:lang w:eastAsia="en-GB"/>
+              </w:rPr>
+            </w:pPr>
+            <w:r>
+              <w:rPr>
+                <w:rFonts w:ascii="Times New Roman" w:eastAsia="Times New Roman" w:hAnsi="Times New Roman" w:cs="Times New Roman"/>
+                <w:lang w:eastAsia="en-GB"/>
+              </w:rPr>
+              <w:t>0000 0001 0</w:t>
+            </w:r>
+            <w:r>
+              <w:rPr>
+                <w:rFonts w:ascii="Times New Roman" w:eastAsia="Times New Roman" w:hAnsi="Times New Roman" w:cs="Times New Roman"/>
+                <w:lang w:eastAsia="en-GB"/>
+              </w:rPr>
+              <w:t>000</w:t>
+            </w:r>
+          </w:p>
+        </w:tc>
+      </w:tr>
+      <w:tr>
+        <w:tc>
+          <w:tcPr>
+            <w:tcW w:w="576" w:type="dxa"/>
+          </w:tcPr>
+          <w:p>
+            <w:pPr>
+              <w:rPr>
+                <w:rFonts w:ascii="Times New Roman" w:eastAsia="Times New Roman" w:hAnsi="Times New Roman" w:cs="Times New Roman"/>
+                <w:lang w:eastAsia="en-GB"/>
+              </w:rPr>
+            </w:pPr>
+            <w:r>
+              <w:rPr>
+                <w:rFonts w:ascii="Times New Roman" w:eastAsia="Times New Roman" w:hAnsi="Times New Roman" w:cs="Times New Roman"/>
+                <w:lang w:eastAsia="en-GB"/>
+              </w:rPr>
+              <w:t>0</w:t>
+            </w:r>
+          </w:p>
+        </w:tc>
+        <w:tc>
+          <w:tcPr>
+            <w:tcW w:w="2113" w:type="dxa"/>
+          </w:tcPr>
+          <w:p>
+            <w:pPr>
+              <w:rPr>
+                <w:rFonts w:ascii="Times New Roman" w:eastAsia="Times New Roman" w:hAnsi="Times New Roman" w:cs="Times New Roman"/>
+                <w:lang w:eastAsia="en-GB"/>
+              </w:rPr>
+            </w:pPr>
+            <w:r>
+              <w:rPr>
+                <w:rFonts w:ascii="Times New Roman" w:eastAsia="Times New Roman" w:hAnsi="Times New Roman" w:cs="Times New Roman"/>
+                <w:lang w:eastAsia="en-GB"/>
+              </w:rPr>
+              <w:t xml:space="preserve">0000 </w:t>
+            </w:r>
+            <w:r>
+              <w:rPr>
+                <w:rFonts w:ascii="Times New Roman" w:eastAsia="Times New Roman" w:hAnsi="Times New Roman" w:cs="Times New Roman"/>
+                <w:lang w:eastAsia="en-GB"/>
+              </w:rPr>
+              <w:t>0</w:t>
+            </w:r>
+            <w:r>
+              <w:rPr>
+                <w:rFonts w:ascii="Times New Roman" w:eastAsia="Times New Roman" w:hAnsi="Times New Roman" w:cs="Times New Roman"/>
+                <w:lang w:eastAsia="en-GB"/>
+              </w:rPr>
+              <w:t>0</w:t>
+            </w:r>
+            <w:r>
+              <w:rPr>
+                <w:rFonts w:ascii="Times New Roman" w:eastAsia="Times New Roman" w:hAnsi="Times New Roman" w:cs="Times New Roman"/>
+                <w:lang w:eastAsia="en-GB"/>
+              </w:rPr>
+              <w:t>00 0000</w:t>
+            </w:r>
+          </w:p>
+        </w:tc>
+      </w:tr>
+      <w:tr>
+        <w:tc>
+          <w:tcPr>
+            <w:tcW w:w="576" w:type="dxa"/>
+          </w:tcPr>
+          <w:p>
+            <w:pPr>
+              <w:rPr>
+                <w:rFonts w:ascii="Times New Roman" w:eastAsia="Times New Roman" w:hAnsi="Times New Roman" w:cs="Times New Roman"/>
+                <w:lang w:eastAsia="en-GB"/>
+              </w:rPr>
+            </w:pPr>
+            <w:r>
+              <w:rPr>
+                <w:rFonts w:ascii="Times New Roman" w:eastAsia="Times New Roman" w:hAnsi="Times New Roman" w:cs="Times New Roman"/>
+                <w:lang w:eastAsia="en-GB"/>
+              </w:rPr>
+              <w:t>0</w:t>
+            </w:r>
+          </w:p>
+        </w:tc>
+        <w:tc>
+          <w:tcPr>
+            <w:tcW w:w="2113" w:type="dxa"/>
+          </w:tcPr>
+          <w:p>
+            <w:pPr>
+              <w:rPr>
+                <w:rFonts w:ascii="Times New Roman" w:eastAsia="Times New Roman" w:hAnsi="Times New Roman" w:cs="Times New Roman"/>
+                <w:lang w:eastAsia="en-GB"/>
+              </w:rPr>
+            </w:pPr>
+            <w:r>
+              <w:rPr>
+                <w:rFonts w:ascii="Times New Roman" w:eastAsia="Times New Roman" w:hAnsi="Times New Roman" w:cs="Times New Roman"/>
+                <w:lang w:eastAsia="en-GB"/>
+              </w:rPr>
+              <w:t>0</w:t>
+            </w:r>
+            <w:r>
+              <w:rPr>
+                <w:rFonts w:ascii="Times New Roman" w:eastAsia="Times New Roman" w:hAnsi="Times New Roman" w:cs="Times New Roman"/>
+                <w:lang w:eastAsia="en-GB"/>
+              </w:rPr>
+              <w:t>0</w:t>
+            </w:r>
+            <w:r>
+              <w:rPr>
+                <w:rFonts w:ascii="Times New Roman" w:eastAsia="Times New Roman" w:hAnsi="Times New Roman" w:cs="Times New Roman"/>
+                <w:lang w:eastAsia="en-GB"/>
+              </w:rPr>
+              <w:t>00 0</w:t>
+            </w:r>
+            <w:r>
+              <w:rPr>
+                <w:rFonts w:ascii="Times New Roman" w:eastAsia="Times New Roman" w:hAnsi="Times New Roman" w:cs="Times New Roman"/>
+                <w:lang w:eastAsia="en-GB"/>
+              </w:rPr>
+              <w:t>00</w:t>
+            </w:r>
+            <w:r>
+              <w:rPr>
+                <w:rFonts w:ascii="Times New Roman" w:eastAsia="Times New Roman" w:hAnsi="Times New Roman" w:cs="Times New Roman"/>
+                <w:lang w:eastAsia="en-GB"/>
+              </w:rPr>
+              <w:t>0</w:t>
+            </w:r>
+            <w:r>
+              <w:rPr>
+                <w:rFonts w:ascii="Times New Roman" w:eastAsia="Times New Roman" w:hAnsi="Times New Roman" w:cs="Times New Roman"/>
+                <w:lang w:eastAsia="en-GB"/>
+              </w:rPr>
+              <w:t xml:space="preserve"> </w:t>
+            </w:r>
+            <w:r>
+              <w:rPr>
+                <w:rFonts w:ascii="Times New Roman" w:eastAsia="Times New Roman" w:hAnsi="Times New Roman" w:cs="Times New Roman"/>
+                <w:lang w:eastAsia="en-GB"/>
+              </w:rPr>
+              <w:t>00</w:t>
+            </w:r>
+            <w:r>
+              <w:rPr>
+                <w:rFonts w:ascii="Times New Roman" w:eastAsia="Times New Roman" w:hAnsi="Times New Roman" w:cs="Times New Roman"/>
+                <w:lang w:eastAsia="en-GB"/>
+              </w:rPr>
+              <w:t>00</w:t>
             </w:r>
           </w:p>
         </w:tc>
@@ -2539,7 +2812,288 @@
           <w:lang w:eastAsia="zh-CN"/>
         </w:rPr>
       </w:pPr>
+      <w:r>
+        <w:rPr>
+          <w:rFonts w:ascii="Helvetica" w:hAnsi="Helvetica" w:cs="Times New Roman"/>
+          <w:color w:val="000000"/>
+          <w:lang w:eastAsia="zh-CN"/>
+        </w:rPr>
+        <w:t>5</w:t>
+      </w:r>
     </w:p>
+    <w:tbl>
+      <w:tblPr>
+        <w:tblStyle w:val="TableGrid"/>
+        <w:tblW w:w="0" w:type="auto"/>
+        <w:tblLook w:val="04A0" w:firstRow="1" w:lastRow="0" w:firstColumn="1" w:lastColumn="0" w:noHBand="0" w:noVBand="1"/>
+      </w:tblPr>
+      <w:tblGrid>
+        <w:gridCol w:w="576"/>
+        <w:gridCol w:w="2113"/>
+      </w:tblGrid>
+      <w:tr>
+        <w:tc>
+          <w:tcPr>
+            <w:tcW w:w="576" w:type="dxa"/>
+          </w:tcPr>
+          <w:p>
+            <w:pPr>
+              <w:rPr>
+                <w:rFonts w:ascii="Times New Roman" w:eastAsia="Times New Roman" w:hAnsi="Times New Roman" w:cs="Times New Roman"/>
+                <w:lang w:eastAsia="en-GB"/>
+              </w:rPr>
+            </w:pPr>
+            <w:r>
+              <w:rPr>
+                <w:rFonts w:ascii="Times New Roman" w:eastAsia="Times New Roman" w:hAnsi="Times New Roman" w:cs="Times New Roman"/>
+                <w:lang w:eastAsia="en-GB"/>
+              </w:rPr>
+              <w:t>131</w:t>
+            </w:r>
+          </w:p>
+        </w:tc>
+        <w:tc>
+          <w:tcPr>
+            <w:tcW w:w="2113" w:type="dxa"/>
+          </w:tcPr>
+          <w:p>
+            <w:pPr>
+              <w:rPr>
+                <w:rFonts w:ascii="Times New Roman" w:eastAsia="Times New Roman" w:hAnsi="Times New Roman" w:cs="Times New Roman"/>
+                <w:color w:val="FF0000"/>
+                <w:lang w:eastAsia="en-GB"/>
+              </w:rPr>
+            </w:pPr>
+            <w:r>
+              <w:rPr>
+                <w:rFonts w:ascii="Times New Roman" w:eastAsia="Times New Roman" w:hAnsi="Times New Roman" w:cs="Times New Roman"/>
+                <w:color w:val="FF0000"/>
+                <w:lang w:eastAsia="en-GB"/>
+              </w:rPr>
+              <w:t>0000 1000 0011</w:t>
+            </w:r>
+          </w:p>
+        </w:tc>
+      </w:tr>
+      <w:tr>
+        <w:tc>
+          <w:tcPr>
+            <w:tcW w:w="576" w:type="dxa"/>
+          </w:tcPr>
+          <w:p>
+            <w:pPr>
+              <w:rPr>
+                <w:rFonts w:ascii="Times New Roman" w:eastAsia="Times New Roman" w:hAnsi="Times New Roman" w:cs="Times New Roman"/>
+                <w:lang w:eastAsia="en-GB"/>
+              </w:rPr>
+            </w:pPr>
+            <w:r>
+              <w:rPr>
+                <w:rFonts w:ascii="Times New Roman" w:eastAsia="Times New Roman" w:hAnsi="Times New Roman" w:cs="Times New Roman"/>
+                <w:lang w:eastAsia="en-GB"/>
+              </w:rPr>
+              <w:t>2</w:t>
+            </w:r>
+            <w:r>
+              <w:rPr>
+                <w:rFonts w:ascii="Times New Roman" w:eastAsia="Times New Roman" w:hAnsi="Times New Roman" w:cs="Times New Roman"/>
+                <w:lang w:eastAsia="en-GB"/>
+              </w:rPr>
+              <w:t>8</w:t>
+            </w:r>
+          </w:p>
+        </w:tc>
+        <w:tc>
+          <w:tcPr>
+            <w:tcW w:w="2113" w:type="dxa"/>
+          </w:tcPr>
+          <w:p>
+            <w:pPr>
+              <w:rPr>
+                <w:rFonts w:ascii="Times New Roman" w:eastAsia="Times New Roman" w:hAnsi="Times New Roman" w:cs="Times New Roman"/>
+                <w:lang w:eastAsia="en-GB"/>
+              </w:rPr>
+            </w:pPr>
+            <w:r>
+              <w:rPr>
+                <w:rFonts w:ascii="Times New Roman" w:eastAsia="Times New Roman" w:hAnsi="Times New Roman" w:cs="Times New Roman"/>
+                <w:color w:val="FF0000"/>
+                <w:lang w:eastAsia="en-GB"/>
+              </w:rPr>
+              <w:t>00</w:t>
+            </w:r>
+            <w:r>
+              <w:rPr>
+                <w:rFonts w:ascii="Times New Roman" w:eastAsia="Times New Roman" w:hAnsi="Times New Roman" w:cs="Times New Roman"/>
+                <w:lang w:eastAsia="en-GB"/>
+              </w:rPr>
+              <w:t>00 000</w:t>
+            </w:r>
+            <w:r>
+              <w:rPr>
+                <w:rFonts w:ascii="Times New Roman" w:eastAsia="Times New Roman" w:hAnsi="Times New Roman" w:cs="Times New Roman"/>
+                <w:lang w:eastAsia="en-GB"/>
+              </w:rPr>
+              <w:t>1 1100</w:t>
+            </w:r>
+          </w:p>
+        </w:tc>
+      </w:tr>
+      <w:tr>
+        <w:tc>
+          <w:tcPr>
+            <w:tcW w:w="576" w:type="dxa"/>
+          </w:tcPr>
+          <w:p>
+            <w:pPr>
+              <w:rPr>
+                <w:rFonts w:ascii="Times New Roman" w:eastAsia="Times New Roman" w:hAnsi="Times New Roman" w:cs="Times New Roman"/>
+                <w:lang w:eastAsia="en-GB"/>
+              </w:rPr>
+            </w:pPr>
+            <w:r>
+              <w:rPr>
+                <w:rFonts w:ascii="Times New Roman" w:eastAsia="Times New Roman" w:hAnsi="Times New Roman" w:cs="Times New Roman"/>
+                <w:lang w:eastAsia="en-GB"/>
+              </w:rPr>
+              <w:t>0</w:t>
+            </w:r>
+          </w:p>
+        </w:tc>
+        <w:tc>
+          <w:tcPr>
+            <w:tcW w:w="2113" w:type="dxa"/>
+          </w:tcPr>
+          <w:p>
+            <w:pPr>
+              <w:rPr>
+                <w:rFonts w:ascii="Times New Roman" w:eastAsia="Times New Roman" w:hAnsi="Times New Roman" w:cs="Times New Roman"/>
+                <w:lang w:eastAsia="en-GB"/>
+              </w:rPr>
+            </w:pPr>
+            <w:r>
+              <w:rPr>
+                <w:rFonts w:ascii="Times New Roman" w:eastAsia="Times New Roman" w:hAnsi="Times New Roman" w:cs="Times New Roman"/>
+                <w:lang w:eastAsia="en-GB"/>
+              </w:rPr>
+              <w:t xml:space="preserve">0000 </w:t>
+            </w:r>
+            <w:r>
+              <w:rPr>
+                <w:rFonts w:ascii="Times New Roman" w:eastAsia="Times New Roman" w:hAnsi="Times New Roman" w:cs="Times New Roman"/>
+                <w:lang w:eastAsia="en-GB"/>
+              </w:rPr>
+              <w:t xml:space="preserve">0000 </w:t>
+            </w:r>
+            <w:r>
+              <w:rPr>
+                <w:rFonts w:ascii="Times New Roman" w:eastAsia="Times New Roman" w:hAnsi="Times New Roman" w:cs="Times New Roman"/>
+                <w:lang w:eastAsia="en-GB"/>
+              </w:rPr>
+              <w:t>0</w:t>
+            </w:r>
+            <w:r>
+              <w:rPr>
+                <w:rFonts w:ascii="Times New Roman" w:eastAsia="Times New Roman" w:hAnsi="Times New Roman" w:cs="Times New Roman"/>
+                <w:lang w:eastAsia="en-GB"/>
+              </w:rPr>
+              <w:t>000</w:t>
+            </w:r>
+          </w:p>
+        </w:tc>
+      </w:tr>
+      <w:tr>
+        <w:tc>
+          <w:tcPr>
+            <w:tcW w:w="576" w:type="dxa"/>
+          </w:tcPr>
+          <w:p>
+            <w:pPr>
+              <w:rPr>
+                <w:rFonts w:ascii="Times New Roman" w:eastAsia="Times New Roman" w:hAnsi="Times New Roman" w:cs="Times New Roman"/>
+                <w:lang w:eastAsia="en-GB"/>
+              </w:rPr>
+            </w:pPr>
+            <w:r>
+              <w:rPr>
+                <w:rFonts w:ascii="Times New Roman" w:eastAsia="Times New Roman" w:hAnsi="Times New Roman" w:cs="Times New Roman"/>
+                <w:lang w:eastAsia="en-GB"/>
+              </w:rPr>
+              <w:t>0</w:t>
+            </w:r>
+          </w:p>
+        </w:tc>
+        <w:tc>
+          <w:tcPr>
+            <w:tcW w:w="2113" w:type="dxa"/>
+          </w:tcPr>
+          <w:p>
+            <w:pPr>
+              <w:rPr>
+                <w:rFonts w:ascii="Times New Roman" w:eastAsia="Times New Roman" w:hAnsi="Times New Roman" w:cs="Times New Roman"/>
+                <w:lang w:eastAsia="en-GB"/>
+              </w:rPr>
+            </w:pPr>
+            <w:r>
+              <w:rPr>
+                <w:rFonts w:ascii="Times New Roman" w:eastAsia="Times New Roman" w:hAnsi="Times New Roman" w:cs="Times New Roman"/>
+                <w:lang w:eastAsia="en-GB"/>
+              </w:rPr>
+              <w:t>0</w:t>
+            </w:r>
+            <w:r>
+              <w:rPr>
+                <w:rFonts w:ascii="Times New Roman" w:eastAsia="Times New Roman" w:hAnsi="Times New Roman" w:cs="Times New Roman"/>
+                <w:lang w:eastAsia="en-GB"/>
+              </w:rPr>
+              <w:t>0</w:t>
+            </w:r>
+            <w:r>
+              <w:rPr>
+                <w:rFonts w:ascii="Times New Roman" w:eastAsia="Times New Roman" w:hAnsi="Times New Roman" w:cs="Times New Roman"/>
+                <w:lang w:eastAsia="en-GB"/>
+              </w:rPr>
+              <w:t>00 0</w:t>
+            </w:r>
+            <w:r>
+              <w:rPr>
+                <w:rFonts w:ascii="Times New Roman" w:eastAsia="Times New Roman" w:hAnsi="Times New Roman" w:cs="Times New Roman"/>
+                <w:lang w:eastAsia="en-GB"/>
+              </w:rPr>
+              <w:t>0</w:t>
+            </w:r>
+            <w:r>
+              <w:rPr>
+                <w:rFonts w:ascii="Times New Roman" w:eastAsia="Times New Roman" w:hAnsi="Times New Roman" w:cs="Times New Roman"/>
+                <w:lang w:eastAsia="en-GB"/>
+              </w:rPr>
+              <w:t>00</w:t>
+            </w:r>
+            <w:r>
+              <w:rPr>
+                <w:rFonts w:ascii="Times New Roman" w:eastAsia="Times New Roman" w:hAnsi="Times New Roman" w:cs="Times New Roman"/>
+                <w:lang w:eastAsia="en-GB"/>
+              </w:rPr>
+              <w:t xml:space="preserve"> </w:t>
+            </w:r>
+            <w:r>
+              <w:rPr>
+                <w:rFonts w:ascii="Times New Roman" w:eastAsia="Times New Roman" w:hAnsi="Times New Roman" w:cs="Times New Roman"/>
+                <w:lang w:eastAsia="en-GB"/>
+              </w:rPr>
+              <w:t>00</w:t>
+            </w:r>
+            <w:r>
+              <w:rPr>
+                <w:rFonts w:ascii="Times New Roman" w:eastAsia="Times New Roman" w:hAnsi="Times New Roman" w:cs="Times New Roman"/>
+                <w:lang w:eastAsia="en-GB"/>
+              </w:rPr>
+              <w:t>00</w:t>
+            </w:r>
+          </w:p>
+        </w:tc>
+      </w:tr>
+    </w:tbl>
     <w:p>
       <w:pPr>
         <w:shd w:val="clear" w:color="auto" w:fill="FFFFFF"/>
@@ -2561,6 +3115,541 @@
         <w:textAlignment w:val="baseline"/>
         <w:rPr>
           <w:rFonts w:ascii="Helvetica" w:hAnsi="Helvetica" w:cs="Times New Roman"/>
+          <w:color w:val="000000"/>
+          <w:lang w:eastAsia="zh-CN"/>
+        </w:rPr>
+      </w:pPr>
+      <w:r>
+        <w:rPr>
+          <w:rFonts w:ascii="Helvetica" w:hAnsi="Helvetica" w:cs="Times New Roman"/>
+          <w:color w:val="000000"/>
+          <w:lang w:eastAsia="zh-CN"/>
+        </w:rPr>
+        <w:lastRenderedPageBreak/>
+        <w:t>2</w:t>
+      </w:r>
+    </w:p>
+    <w:tbl>
+      <w:tblPr>
+        <w:tblStyle w:val="TableGrid"/>
+        <w:tblW w:w="0" w:type="auto"/>
+        <w:tblLook w:val="04A0" w:firstRow="1" w:lastRow="0" w:firstColumn="1" w:lastColumn="0" w:noHBand="0" w:noVBand="1"/>
+      </w:tblPr>
+      <w:tblGrid>
+        <w:gridCol w:w="576"/>
+        <w:gridCol w:w="2113"/>
+      </w:tblGrid>
+      <w:tr>
+        <w:tc>
+          <w:tcPr>
+            <w:tcW w:w="576" w:type="dxa"/>
+          </w:tcPr>
+          <w:p>
+            <w:pPr>
+              <w:rPr>
+                <w:rFonts w:ascii="Times New Roman" w:eastAsia="Times New Roman" w:hAnsi="Times New Roman" w:cs="Times New Roman"/>
+                <w:lang w:eastAsia="en-GB"/>
+              </w:rPr>
+            </w:pPr>
+            <w:r>
+              <w:rPr>
+                <w:rFonts w:ascii="Times New Roman" w:eastAsia="Times New Roman" w:hAnsi="Times New Roman" w:cs="Times New Roman"/>
+                <w:lang w:eastAsia="en-GB"/>
+              </w:rPr>
+              <w:t>131</w:t>
+            </w:r>
+          </w:p>
+        </w:tc>
+        <w:tc>
+          <w:tcPr>
+            <w:tcW w:w="2113" w:type="dxa"/>
+          </w:tcPr>
+          <w:p>
+            <w:pPr>
+              <w:rPr>
+                <w:rFonts w:ascii="Times New Roman" w:eastAsia="Times New Roman" w:hAnsi="Times New Roman" w:cs="Times New Roman"/>
+                <w:color w:val="FF0000"/>
+                <w:lang w:eastAsia="en-GB"/>
+              </w:rPr>
+            </w:pPr>
+            <w:r>
+              <w:rPr>
+                <w:rFonts w:ascii="Times New Roman" w:eastAsia="Times New Roman" w:hAnsi="Times New Roman" w:cs="Times New Roman"/>
+                <w:color w:val="FF0000"/>
+                <w:lang w:eastAsia="en-GB"/>
+              </w:rPr>
+              <w:t>0000 1000 0011</w:t>
+            </w:r>
+          </w:p>
+        </w:tc>
+      </w:tr>
+      <w:tr>
+        <w:tc>
+          <w:tcPr>
+            <w:tcW w:w="576" w:type="dxa"/>
+          </w:tcPr>
+          <w:p>
+            <w:pPr>
+              <w:rPr>
+                <w:rFonts w:ascii="Times New Roman" w:eastAsia="Times New Roman" w:hAnsi="Times New Roman" w:cs="Times New Roman"/>
+                <w:lang w:eastAsia="en-GB"/>
+              </w:rPr>
+            </w:pPr>
+            <w:r>
+              <w:rPr>
+                <w:rFonts w:ascii="Times New Roman" w:eastAsia="Times New Roman" w:hAnsi="Times New Roman" w:cs="Times New Roman"/>
+                <w:lang w:eastAsia="en-GB"/>
+              </w:rPr>
+              <w:t>19</w:t>
+            </w:r>
+          </w:p>
+        </w:tc>
+        <w:tc>
+          <w:tcPr>
+            <w:tcW w:w="2113" w:type="dxa"/>
+          </w:tcPr>
+          <w:p>
+            <w:pPr>
+              <w:rPr>
+                <w:rFonts w:ascii="Times New Roman" w:eastAsia="Times New Roman" w:hAnsi="Times New Roman" w:cs="Times New Roman"/>
+                <w:lang w:eastAsia="en-GB"/>
+              </w:rPr>
+            </w:pPr>
+            <w:r>
+              <w:rPr>
+                <w:rFonts w:ascii="Times New Roman" w:eastAsia="Times New Roman" w:hAnsi="Times New Roman" w:cs="Times New Roman"/>
+                <w:color w:val="FF0000"/>
+                <w:lang w:eastAsia="en-GB"/>
+              </w:rPr>
+              <w:t>0000</w:t>
+            </w:r>
+            <w:r>
+              <w:rPr>
+                <w:rFonts w:ascii="Times New Roman" w:eastAsia="Times New Roman" w:hAnsi="Times New Roman" w:cs="Times New Roman"/>
+                <w:lang w:eastAsia="en-GB"/>
+              </w:rPr>
+              <w:t xml:space="preserve"> 0001 0</w:t>
+            </w:r>
+            <w:r>
+              <w:rPr>
+                <w:rFonts w:ascii="Times New Roman" w:eastAsia="Times New Roman" w:hAnsi="Times New Roman" w:cs="Times New Roman"/>
+                <w:lang w:eastAsia="en-GB"/>
+              </w:rPr>
+              <w:t>01</w:t>
+            </w:r>
+            <w:r>
+              <w:rPr>
+                <w:rFonts w:ascii="Times New Roman" w:eastAsia="Times New Roman" w:hAnsi="Times New Roman" w:cs="Times New Roman"/>
+                <w:lang w:eastAsia="en-GB"/>
+              </w:rPr>
+              <w:t>1</w:t>
+            </w:r>
+          </w:p>
+        </w:tc>
+      </w:tr>
+      <w:tr>
+        <w:tc>
+          <w:tcPr>
+            <w:tcW w:w="576" w:type="dxa"/>
+          </w:tcPr>
+          <w:p>
+            <w:pPr>
+              <w:rPr>
+                <w:rFonts w:ascii="Times New Roman" w:eastAsia="Times New Roman" w:hAnsi="Times New Roman" w:cs="Times New Roman"/>
+                <w:lang w:eastAsia="en-GB"/>
+              </w:rPr>
+            </w:pPr>
+            <w:r>
+              <w:rPr>
+                <w:rFonts w:ascii="Times New Roman" w:eastAsia="Times New Roman" w:hAnsi="Times New Roman" w:cs="Times New Roman"/>
+                <w:lang w:eastAsia="en-GB"/>
+              </w:rPr>
+              <w:t>0</w:t>
+            </w:r>
+          </w:p>
+        </w:tc>
+        <w:tc>
+          <w:tcPr>
+            <w:tcW w:w="2113" w:type="dxa"/>
+          </w:tcPr>
+          <w:p>
+            <w:pPr>
+              <w:rPr>
+                <w:rFonts w:ascii="Times New Roman" w:eastAsia="Times New Roman" w:hAnsi="Times New Roman" w:cs="Times New Roman"/>
+                <w:lang w:eastAsia="en-GB"/>
+              </w:rPr>
+            </w:pPr>
+            <w:r>
+              <w:rPr>
+                <w:rFonts w:ascii="Times New Roman" w:eastAsia="Times New Roman" w:hAnsi="Times New Roman" w:cs="Times New Roman"/>
+                <w:lang w:eastAsia="en-GB"/>
+              </w:rPr>
+              <w:t xml:space="preserve">0000 </w:t>
+            </w:r>
+            <w:r>
+              <w:rPr>
+                <w:rFonts w:ascii="Times New Roman" w:eastAsia="Times New Roman" w:hAnsi="Times New Roman" w:cs="Times New Roman"/>
+                <w:lang w:eastAsia="en-GB"/>
+              </w:rPr>
+              <w:t>0000 0000</w:t>
+            </w:r>
+          </w:p>
+        </w:tc>
+      </w:tr>
+      <w:tr>
+        <w:tc>
+          <w:tcPr>
+            <w:tcW w:w="576" w:type="dxa"/>
+          </w:tcPr>
+          <w:p>
+            <w:pPr>
+              <w:rPr>
+                <w:rFonts w:ascii="Times New Roman" w:eastAsia="Times New Roman" w:hAnsi="Times New Roman" w:cs="Times New Roman"/>
+                <w:lang w:eastAsia="en-GB"/>
+              </w:rPr>
+            </w:pPr>
+            <w:r>
+              <w:rPr>
+                <w:rFonts w:ascii="Times New Roman" w:eastAsia="Times New Roman" w:hAnsi="Times New Roman" w:cs="Times New Roman"/>
+                <w:lang w:eastAsia="en-GB"/>
+              </w:rPr>
+              <w:t>0</w:t>
+            </w:r>
+          </w:p>
+        </w:tc>
+        <w:tc>
+          <w:tcPr>
+            <w:tcW w:w="2113" w:type="dxa"/>
+          </w:tcPr>
+          <w:p>
+            <w:pPr>
+              <w:rPr>
+                <w:rFonts w:ascii="Times New Roman" w:eastAsia="Times New Roman" w:hAnsi="Times New Roman" w:cs="Times New Roman"/>
+                <w:lang w:eastAsia="en-GB"/>
+              </w:rPr>
+            </w:pPr>
+            <w:r>
+              <w:rPr>
+                <w:rFonts w:ascii="Times New Roman" w:eastAsia="Times New Roman" w:hAnsi="Times New Roman" w:cs="Times New Roman"/>
+                <w:lang w:eastAsia="en-GB"/>
+              </w:rPr>
+              <w:t>0</w:t>
+            </w:r>
+            <w:r>
+              <w:rPr>
+                <w:rFonts w:ascii="Times New Roman" w:eastAsia="Times New Roman" w:hAnsi="Times New Roman" w:cs="Times New Roman"/>
+                <w:lang w:eastAsia="en-GB"/>
+              </w:rPr>
+              <w:t>0</w:t>
+            </w:r>
+            <w:r>
+              <w:rPr>
+                <w:rFonts w:ascii="Times New Roman" w:eastAsia="Times New Roman" w:hAnsi="Times New Roman" w:cs="Times New Roman"/>
+                <w:lang w:eastAsia="en-GB"/>
+              </w:rPr>
+              <w:t>00 0</w:t>
+            </w:r>
+            <w:r>
+              <w:rPr>
+                <w:rFonts w:ascii="Times New Roman" w:eastAsia="Times New Roman" w:hAnsi="Times New Roman" w:cs="Times New Roman"/>
+                <w:lang w:eastAsia="en-GB"/>
+              </w:rPr>
+              <w:t>00</w:t>
+            </w:r>
+            <w:r>
+              <w:rPr>
+                <w:rFonts w:ascii="Times New Roman" w:eastAsia="Times New Roman" w:hAnsi="Times New Roman" w:cs="Times New Roman"/>
+                <w:lang w:eastAsia="en-GB"/>
+              </w:rPr>
+              <w:t>0</w:t>
+            </w:r>
+            <w:r>
+              <w:rPr>
+                <w:rFonts w:ascii="Times New Roman" w:eastAsia="Times New Roman" w:hAnsi="Times New Roman" w:cs="Times New Roman"/>
+                <w:lang w:eastAsia="en-GB"/>
+              </w:rPr>
+              <w:t xml:space="preserve"> 0000</w:t>
+            </w:r>
+          </w:p>
+        </w:tc>
+      </w:tr>
+    </w:tbl>
+    <w:p>
+      <w:pPr>
+        <w:shd w:val="clear" w:color="auto" w:fill="FFFFFF"/>
+        <w:spacing w:after="150"/>
+        <w:jc w:val="both"/>
+        <w:textAlignment w:val="baseline"/>
+        <w:rPr>
+          <w:rFonts w:ascii="Helvetica" w:hAnsi="Helvetica" w:cs="Times New Roman"/>
+          <w:b/>
+          <w:color w:val="000000"/>
+          <w:lang w:eastAsia="zh-CN"/>
+        </w:rPr>
+      </w:pPr>
+      <w:r>
+        <w:rPr>
+          <w:rFonts w:ascii="Helvetica" w:hAnsi="Helvetica" w:cs="Times New Roman"/>
+          <w:b/>
+          <w:color w:val="000000"/>
+          <w:lang w:eastAsia="zh-CN"/>
+        </w:rPr>
+        <w:t>1</w:t>
+      </w:r>
+    </w:p>
+    <w:tbl>
+      <w:tblPr>
+        <w:tblStyle w:val="TableGrid"/>
+        <w:tblW w:w="0" w:type="auto"/>
+        <w:tblLook w:val="04A0" w:firstRow="1" w:lastRow="0" w:firstColumn="1" w:lastColumn="0" w:noHBand="0" w:noVBand="1"/>
+      </w:tblPr>
+      <w:tblGrid>
+        <w:gridCol w:w="576"/>
+        <w:gridCol w:w="2113"/>
+      </w:tblGrid>
+      <w:tr>
+        <w:tc>
+          <w:tcPr>
+            <w:tcW w:w="576" w:type="dxa"/>
+          </w:tcPr>
+          <w:p>
+            <w:pPr>
+              <w:rPr>
+                <w:rFonts w:ascii="Times New Roman" w:eastAsia="Times New Roman" w:hAnsi="Times New Roman" w:cs="Times New Roman"/>
+                <w:lang w:eastAsia="en-GB"/>
+              </w:rPr>
+            </w:pPr>
+            <w:r>
+              <w:rPr>
+                <w:rFonts w:ascii="Times New Roman" w:eastAsia="Times New Roman" w:hAnsi="Times New Roman" w:cs="Times New Roman"/>
+                <w:lang w:eastAsia="en-GB"/>
+              </w:rPr>
+              <w:t>131</w:t>
+            </w:r>
+          </w:p>
+        </w:tc>
+        <w:tc>
+          <w:tcPr>
+            <w:tcW w:w="2113" w:type="dxa"/>
+          </w:tcPr>
+          <w:p>
+            <w:pPr>
+              <w:rPr>
+                <w:rFonts w:ascii="Times New Roman" w:eastAsia="Times New Roman" w:hAnsi="Times New Roman" w:cs="Times New Roman"/>
+                <w:lang w:eastAsia="en-GB"/>
+              </w:rPr>
+            </w:pPr>
+            <w:r>
+              <w:rPr>
+                <w:rFonts w:ascii="Times New Roman" w:eastAsia="Times New Roman" w:hAnsi="Times New Roman" w:cs="Times New Roman"/>
+                <w:color w:val="FF0000"/>
+                <w:lang w:eastAsia="en-GB"/>
+              </w:rPr>
+              <w:t>0000 1000 0011</w:t>
+            </w:r>
+          </w:p>
+        </w:tc>
+      </w:tr>
+      <w:tr>
+        <w:tc>
+          <w:tcPr>
+            <w:tcW w:w="576" w:type="dxa"/>
+          </w:tcPr>
+          <w:p>
+            <w:pPr>
+              <w:rPr>
+                <w:rFonts w:ascii="Times New Roman" w:eastAsia="Times New Roman" w:hAnsi="Times New Roman" w:cs="Times New Roman"/>
+                <w:lang w:eastAsia="en-GB"/>
+              </w:rPr>
+            </w:pPr>
+            <w:r>
+              <w:rPr>
+                <w:rFonts w:ascii="Times New Roman" w:eastAsia="Times New Roman" w:hAnsi="Times New Roman" w:cs="Times New Roman"/>
+                <w:lang w:eastAsia="en-GB"/>
+              </w:rPr>
+              <w:t>2</w:t>
+            </w:r>
+            <w:r>
+              <w:rPr>
+                <w:rFonts w:ascii="Times New Roman" w:eastAsia="Times New Roman" w:hAnsi="Times New Roman" w:cs="Times New Roman"/>
+                <w:lang w:eastAsia="en-GB"/>
+              </w:rPr>
+              <w:t>2</w:t>
+            </w:r>
+          </w:p>
+        </w:tc>
+        <w:tc>
+          <w:tcPr>
+            <w:tcW w:w="2113" w:type="dxa"/>
+          </w:tcPr>
+          <w:p>
+            <w:pPr>
+              <w:rPr>
+                <w:rFonts w:ascii="Times New Roman" w:eastAsia="Times New Roman" w:hAnsi="Times New Roman" w:cs="Times New Roman"/>
+                <w:lang w:eastAsia="en-GB"/>
+              </w:rPr>
+            </w:pPr>
+            <w:r>
+              <w:rPr>
+                <w:rFonts w:ascii="Times New Roman" w:eastAsia="Times New Roman" w:hAnsi="Times New Roman" w:cs="Times New Roman"/>
+                <w:color w:val="FF0000"/>
+                <w:lang w:eastAsia="en-GB"/>
+              </w:rPr>
+              <w:t>000</w:t>
+            </w:r>
+            <w:r>
+              <w:rPr>
+                <w:rFonts w:ascii="Times New Roman" w:eastAsia="Times New Roman" w:hAnsi="Times New Roman" w:cs="Times New Roman"/>
+                <w:lang w:eastAsia="en-GB"/>
+              </w:rPr>
+              <w:t>0 0001 0</w:t>
+            </w:r>
+            <w:r>
+              <w:rPr>
+                <w:rFonts w:ascii="Times New Roman" w:eastAsia="Times New Roman" w:hAnsi="Times New Roman" w:cs="Times New Roman"/>
+                <w:lang w:eastAsia="en-GB"/>
+              </w:rPr>
+              <w:t>110</w:t>
+            </w:r>
+          </w:p>
+        </w:tc>
+      </w:tr>
+      <w:tr>
+        <w:tc>
+          <w:tcPr>
+            <w:tcW w:w="576" w:type="dxa"/>
+          </w:tcPr>
+          <w:p>
+            <w:pPr>
+              <w:rPr>
+                <w:rFonts w:ascii="Times New Roman" w:eastAsia="Times New Roman" w:hAnsi="Times New Roman" w:cs="Times New Roman"/>
+                <w:lang w:eastAsia="en-GB"/>
+              </w:rPr>
+            </w:pPr>
+            <w:r>
+              <w:rPr>
+                <w:rFonts w:ascii="Times New Roman" w:eastAsia="Times New Roman" w:hAnsi="Times New Roman" w:cs="Times New Roman"/>
+                <w:lang w:eastAsia="en-GB"/>
+              </w:rPr>
+              <w:t>0</w:t>
+            </w:r>
+          </w:p>
+        </w:tc>
+        <w:tc>
+          <w:tcPr>
+            <w:tcW w:w="2113" w:type="dxa"/>
+          </w:tcPr>
+          <w:p>
+            <w:pPr>
+              <w:rPr>
+                <w:rFonts w:ascii="Times New Roman" w:eastAsia="Times New Roman" w:hAnsi="Times New Roman" w:cs="Times New Roman"/>
+                <w:lang w:eastAsia="en-GB"/>
+              </w:rPr>
+            </w:pPr>
+            <w:r>
+              <w:rPr>
+                <w:rFonts w:ascii="Times New Roman" w:eastAsia="Times New Roman" w:hAnsi="Times New Roman" w:cs="Times New Roman"/>
+                <w:lang w:eastAsia="en-GB"/>
+              </w:rPr>
+              <w:t xml:space="preserve">0000 </w:t>
+            </w:r>
+            <w:r>
+              <w:rPr>
+                <w:rFonts w:ascii="Times New Roman" w:eastAsia="Times New Roman" w:hAnsi="Times New Roman" w:cs="Times New Roman"/>
+                <w:lang w:eastAsia="en-GB"/>
+              </w:rPr>
+              <w:t>0000 0000</w:t>
+            </w:r>
+          </w:p>
+        </w:tc>
+      </w:tr>
+      <w:tr>
+        <w:tc>
+          <w:tcPr>
+            <w:tcW w:w="576" w:type="dxa"/>
+          </w:tcPr>
+          <w:p>
+            <w:pPr>
+              <w:rPr>
+                <w:rFonts w:ascii="Times New Roman" w:eastAsia="Times New Roman" w:hAnsi="Times New Roman" w:cs="Times New Roman"/>
+                <w:lang w:eastAsia="en-GB"/>
+              </w:rPr>
+            </w:pPr>
+            <w:r>
+              <w:rPr>
+                <w:rFonts w:ascii="Times New Roman" w:eastAsia="Times New Roman" w:hAnsi="Times New Roman" w:cs="Times New Roman"/>
+                <w:lang w:eastAsia="en-GB"/>
+              </w:rPr>
+              <w:t>0</w:t>
+            </w:r>
+          </w:p>
+        </w:tc>
+        <w:tc>
+          <w:tcPr>
+            <w:tcW w:w="2113" w:type="dxa"/>
+          </w:tcPr>
+          <w:p>
+            <w:pPr>
+              <w:rPr>
+                <w:rFonts w:ascii="Times New Roman" w:eastAsia="Times New Roman" w:hAnsi="Times New Roman" w:cs="Times New Roman"/>
+                <w:lang w:eastAsia="en-GB"/>
+              </w:rPr>
+            </w:pPr>
+            <w:r>
+              <w:rPr>
+                <w:rFonts w:ascii="Times New Roman" w:eastAsia="Times New Roman" w:hAnsi="Times New Roman" w:cs="Times New Roman"/>
+                <w:lang w:eastAsia="en-GB"/>
+              </w:rPr>
+              <w:t>0</w:t>
+            </w:r>
+            <w:r>
+              <w:rPr>
+                <w:rFonts w:ascii="Times New Roman" w:eastAsia="Times New Roman" w:hAnsi="Times New Roman" w:cs="Times New Roman"/>
+                <w:lang w:eastAsia="en-GB"/>
+              </w:rPr>
+              <w:t>0</w:t>
+            </w:r>
+            <w:r>
+              <w:rPr>
+                <w:rFonts w:ascii="Times New Roman" w:eastAsia="Times New Roman" w:hAnsi="Times New Roman" w:cs="Times New Roman"/>
+                <w:lang w:eastAsia="en-GB"/>
+              </w:rPr>
+              <w:t>00 0</w:t>
+            </w:r>
+            <w:r>
+              <w:rPr>
+                <w:rFonts w:ascii="Times New Roman" w:eastAsia="Times New Roman" w:hAnsi="Times New Roman" w:cs="Times New Roman"/>
+                <w:lang w:eastAsia="en-GB"/>
+              </w:rPr>
+              <w:t>0</w:t>
+            </w:r>
+            <w:r>
+              <w:rPr>
+                <w:rFonts w:ascii="Times New Roman" w:eastAsia="Times New Roman" w:hAnsi="Times New Roman" w:cs="Times New Roman"/>
+                <w:lang w:eastAsia="en-GB"/>
+              </w:rPr>
+              <w:t>00</w:t>
+            </w:r>
+            <w:r>
+              <w:rPr>
+                <w:rFonts w:ascii="Times New Roman" w:eastAsia="Times New Roman" w:hAnsi="Times New Roman" w:cs="Times New Roman"/>
+                <w:lang w:eastAsia="en-GB"/>
+              </w:rPr>
+              <w:t xml:space="preserve"> 0000</w:t>
+            </w:r>
+          </w:p>
+        </w:tc>
+      </w:tr>
+    </w:tbl>
+    <w:p>
+      <w:pPr>
+        <w:shd w:val="clear" w:color="auto" w:fill="FFFFFF"/>
+        <w:spacing w:after="150"/>
+        <w:jc w:val="both"/>
+        <w:textAlignment w:val="baseline"/>
+        <w:rPr>
+          <w:rFonts w:ascii="Helvetica" w:hAnsi="Helvetica" w:cs="Times New Roman"/>
+          <w:b/>
           <w:color w:val="000000"/>
           <w:lang w:eastAsia="zh-CN"/>
         </w:rPr>
@@ -2867,7 +3956,6 @@
                 <w:szCs w:val="18"/>
                 <w:lang w:eastAsia="en-GB"/>
               </w:rPr>
-              <w:lastRenderedPageBreak/>
               <w:t>192.24.12.0/22</w:t>
             </w:r>
           </w:p>
@@ -2953,7 +4041,666 @@
         </w:rPr>
         <w:t>?</w:t>
       </w:r>
+      <w:r>
+        <w:rPr>
+          <w:rFonts w:ascii="Helvetica" w:hAnsi="Helvetica" w:cs="Times New Roman"/>
+          <w:color w:val="000000"/>
+          <w:lang w:eastAsia="en-GB"/>
+        </w:rPr>
+        <w:t xml:space="preserve"> </w:t>
+      </w:r>
+      <w:r>
+        <w:rPr>
+          <w:rFonts w:ascii="Times New Roman" w:eastAsia="Times New Roman" w:hAnsi="Times New Roman" w:cs="Times New Roman"/>
+          <w:color w:val="FF0000"/>
+          <w:lang w:eastAsia="en-GB"/>
+        </w:rPr>
+        <w:t>B</w:t>
+      </w:r>
     </w:p>
+    <w:tbl>
+      <w:tblPr>
+        <w:tblStyle w:val="TableGrid"/>
+        <w:tblW w:w="0" w:type="auto"/>
+        <w:tblLook w:val="04A0" w:firstRow="1" w:lastRow="0" w:firstColumn="1" w:lastColumn="0" w:noHBand="0" w:noVBand="1"/>
+      </w:tblPr>
+      <w:tblGrid>
+        <w:gridCol w:w="4505"/>
+        <w:gridCol w:w="4505"/>
+      </w:tblGrid>
+      <w:tr>
+        <w:tc>
+          <w:tcPr>
+            <w:tcW w:w="2972" w:type="dxa"/>
+          </w:tcPr>
+          <w:p>
+            <w:pPr>
+              <w:spacing w:after="150"/>
+              <w:jc w:val="both"/>
+              <w:textAlignment w:val="baseline"/>
+              <w:rPr>
+                <w:rFonts w:ascii="Times New Roman" w:eastAsia="Times New Roman" w:hAnsi="Times New Roman" w:cs="Times New Roman"/>
+                <w:lang w:eastAsia="en-GB"/>
+              </w:rPr>
+            </w:pPr>
+            <w:r>
+              <w:rPr>
+                <w:rFonts w:ascii="Times New Roman" w:eastAsia="Times New Roman" w:hAnsi="Times New Roman" w:cs="Times New Roman"/>
+                <w:lang w:eastAsia="en-GB"/>
+              </w:rPr>
+              <w:t>D</w:t>
+            </w:r>
+            <w:r>
+              <w:rPr>
+                <w:rFonts w:ascii="Times New Roman" w:eastAsia="Times New Roman" w:hAnsi="Times New Roman" w:cs="Times New Roman"/>
+                <w:lang w:eastAsia="en-GB"/>
+              </w:rPr>
+              <w:t xml:space="preserve"> / 18</w:t>
+            </w:r>
+          </w:p>
+        </w:tc>
+        <w:tc>
+          <w:tcPr>
+            <w:tcW w:w="3785" w:type="dxa"/>
+          </w:tcPr>
+          <w:p>
+            <w:pPr>
+              <w:spacing w:after="150"/>
+              <w:jc w:val="both"/>
+              <w:textAlignment w:val="baseline"/>
+              <w:rPr>
+                <w:rFonts w:ascii="Times New Roman" w:eastAsia="Times New Roman" w:hAnsi="Times New Roman" w:cs="Times New Roman"/>
+                <w:lang w:eastAsia="en-GB"/>
+              </w:rPr>
+            </w:pPr>
+            <w:r>
+              <w:rPr>
+                <w:rFonts w:ascii="Times New Roman" w:eastAsia="Times New Roman" w:hAnsi="Times New Roman" w:cs="Times New Roman"/>
+                <w:lang w:eastAsia="en-GB"/>
+              </w:rPr>
+              <w:t>B</w:t>
+            </w:r>
+            <w:r>
+              <w:rPr>
+                <w:rFonts w:ascii="Times New Roman" w:eastAsia="Times New Roman" w:hAnsi="Times New Roman" w:cs="Times New Roman"/>
+                <w:lang w:eastAsia="en-GB"/>
+              </w:rPr>
+              <w:t xml:space="preserve"> / 22</w:t>
+            </w:r>
+          </w:p>
+        </w:tc>
+      </w:tr>
+      <w:tr>
+        <w:tc>
+          <w:tcPr>
+            <w:tcW w:w="2972" w:type="dxa"/>
+          </w:tcPr>
+          <w:tbl>
+            <w:tblPr>
+              <w:tblStyle w:val="TableGrid"/>
+              <w:tblW w:w="4565" w:type="dxa"/>
+              <w:tblLook w:val="04A0" w:firstRow="1" w:lastRow="0" w:firstColumn="1" w:lastColumn="0" w:noHBand="0" w:noVBand="1"/>
+            </w:tblPr>
+            <w:tblGrid>
+              <w:gridCol w:w="576"/>
+              <w:gridCol w:w="3989"/>
+            </w:tblGrid>
+            <w:tr>
+              <w:tc>
+                <w:tcPr>
+                  <w:tcW w:w="576" w:type="dxa"/>
+                  <w:tcBorders>
+                    <w:top w:val="single" w:sz="4" w:space="0" w:color="auto"/>
+                    <w:left w:val="single" w:sz="4" w:space="0" w:color="auto"/>
+                    <w:bottom w:val="single" w:sz="4" w:space="0" w:color="auto"/>
+                    <w:right w:val="single" w:sz="4" w:space="0" w:color="auto"/>
+                  </w:tcBorders>
+                  <w:hideMark/>
+                </w:tcPr>
+                <w:p>
+                  <w:pPr>
+                    <w:rPr>
+                      <w:rFonts w:ascii="Times New Roman" w:eastAsia="Times New Roman" w:hAnsi="Times New Roman" w:cs="Times New Roman"/>
+                      <w:lang w:eastAsia="en-GB"/>
+                    </w:rPr>
+                  </w:pPr>
+                  <w:r>
+                    <w:rPr>
+                      <w:rFonts w:ascii="Times New Roman" w:eastAsia="Times New Roman" w:hAnsi="Times New Roman" w:cs="Times New Roman"/>
+                      <w:lang w:eastAsia="en-GB"/>
+                    </w:rPr>
+                    <w:t>192</w:t>
+                  </w:r>
+                </w:p>
+              </w:tc>
+              <w:tc>
+                <w:tcPr>
+                  <w:tcW w:w="3989" w:type="dxa"/>
+                  <w:tcBorders>
+                    <w:top w:val="single" w:sz="4" w:space="0" w:color="auto"/>
+                    <w:left w:val="single" w:sz="4" w:space="0" w:color="auto"/>
+                    <w:bottom w:val="single" w:sz="4" w:space="0" w:color="auto"/>
+                    <w:right w:val="single" w:sz="4" w:space="0" w:color="auto"/>
+                  </w:tcBorders>
+                  <w:hideMark/>
+                </w:tcPr>
+                <w:p>
+                  <w:pPr>
+                    <w:rPr>
+                      <w:rFonts w:ascii="Times New Roman" w:eastAsia="Times New Roman" w:hAnsi="Times New Roman" w:cs="Times New Roman"/>
+                      <w:color w:val="FF0000"/>
+                      <w:lang w:eastAsia="en-GB"/>
+                    </w:rPr>
+                  </w:pPr>
+                  <w:r>
+                    <w:rPr>
+                      <w:rFonts w:ascii="Times New Roman" w:eastAsia="Times New Roman" w:hAnsi="Times New Roman" w:cs="Times New Roman"/>
+                      <w:color w:val="FF0000"/>
+                      <w:lang w:eastAsia="en-GB"/>
+                    </w:rPr>
+                    <w:t>0000 1100 0000</w:t>
+                  </w:r>
+                </w:p>
+              </w:tc>
+            </w:tr>
+            <w:tr>
+              <w:tc>
+                <w:tcPr>
+                  <w:tcW w:w="576" w:type="dxa"/>
+                  <w:tcBorders>
+                    <w:top w:val="single" w:sz="4" w:space="0" w:color="auto"/>
+                    <w:left w:val="single" w:sz="4" w:space="0" w:color="auto"/>
+                    <w:bottom w:val="single" w:sz="4" w:space="0" w:color="auto"/>
+                    <w:right w:val="single" w:sz="4" w:space="0" w:color="auto"/>
+                  </w:tcBorders>
+                  <w:hideMark/>
+                </w:tcPr>
+                <w:p>
+                  <w:pPr>
+                    <w:rPr>
+                      <w:rFonts w:ascii="Times New Roman" w:eastAsia="Times New Roman" w:hAnsi="Times New Roman" w:cs="Times New Roman"/>
+                      <w:lang w:eastAsia="en-GB"/>
+                    </w:rPr>
+                  </w:pPr>
+                  <w:r>
+                    <w:rPr>
+                      <w:rFonts w:ascii="Times New Roman" w:eastAsia="Times New Roman" w:hAnsi="Times New Roman" w:cs="Times New Roman"/>
+                      <w:lang w:eastAsia="en-GB"/>
+                    </w:rPr>
+                    <w:t>24</w:t>
+                  </w:r>
+                </w:p>
+              </w:tc>
+              <w:tc>
+                <w:tcPr>
+                  <w:tcW w:w="3989" w:type="dxa"/>
+                  <w:tcBorders>
+                    <w:top w:val="single" w:sz="4" w:space="0" w:color="auto"/>
+                    <w:left w:val="single" w:sz="4" w:space="0" w:color="auto"/>
+                    <w:bottom w:val="single" w:sz="4" w:space="0" w:color="auto"/>
+                    <w:right w:val="single" w:sz="4" w:space="0" w:color="auto"/>
+                  </w:tcBorders>
+                  <w:hideMark/>
+                </w:tcPr>
+                <w:p>
+                  <w:pPr>
+                    <w:rPr>
+                      <w:rFonts w:ascii="Times New Roman" w:eastAsia="Times New Roman" w:hAnsi="Times New Roman" w:cs="Times New Roman"/>
+                      <w:lang w:eastAsia="en-GB"/>
+                    </w:rPr>
+                  </w:pPr>
+                  <w:r>
+                    <w:rPr>
+                      <w:rFonts w:ascii="Times New Roman" w:eastAsia="Times New Roman" w:hAnsi="Times New Roman" w:cs="Times New Roman"/>
+                      <w:color w:val="FF0000"/>
+                      <w:lang w:eastAsia="en-GB"/>
+                    </w:rPr>
+                    <w:t>0000</w:t>
+                  </w:r>
+                  <w:r>
+                    <w:rPr>
+                      <w:rFonts w:ascii="Times New Roman" w:eastAsia="Times New Roman" w:hAnsi="Times New Roman" w:cs="Times New Roman"/>
+                      <w:lang w:eastAsia="en-GB"/>
+                    </w:rPr>
+                    <w:t xml:space="preserve"> </w:t>
+                  </w:r>
+                  <w:r>
+                    <w:rPr>
+                      <w:rFonts w:ascii="Times New Roman" w:eastAsia="Times New Roman" w:hAnsi="Times New Roman" w:cs="Times New Roman"/>
+                      <w:color w:val="FF0000"/>
+                      <w:lang w:eastAsia="en-GB"/>
+                    </w:rPr>
+                    <w:t>00</w:t>
+                  </w:r>
+                  <w:r>
+                    <w:rPr>
+                      <w:rFonts w:ascii="Times New Roman" w:eastAsia="Times New Roman" w:hAnsi="Times New Roman" w:cs="Times New Roman"/>
+                      <w:lang w:eastAsia="en-GB"/>
+                    </w:rPr>
+                    <w:t>01 1000</w:t>
+                  </w:r>
+                </w:p>
+              </w:tc>
+            </w:tr>
+            <w:tr>
+              <w:tc>
+                <w:tcPr>
+                  <w:tcW w:w="576" w:type="dxa"/>
+                  <w:tcBorders>
+                    <w:top w:val="single" w:sz="4" w:space="0" w:color="auto"/>
+                    <w:left w:val="single" w:sz="4" w:space="0" w:color="auto"/>
+                    <w:bottom w:val="single" w:sz="4" w:space="0" w:color="auto"/>
+                    <w:right w:val="single" w:sz="4" w:space="0" w:color="auto"/>
+                  </w:tcBorders>
+                  <w:hideMark/>
+                </w:tcPr>
+                <w:p>
+                  <w:pPr>
+                    <w:rPr>
+                      <w:rFonts w:ascii="Times New Roman" w:eastAsia="Times New Roman" w:hAnsi="Times New Roman" w:cs="Times New Roman"/>
+                      <w:lang w:eastAsia="en-GB"/>
+                    </w:rPr>
+                  </w:pPr>
+                  <w:r>
+                    <w:rPr>
+                      <w:rFonts w:ascii="Times New Roman" w:eastAsia="Times New Roman" w:hAnsi="Times New Roman" w:cs="Times New Roman"/>
+                      <w:lang w:eastAsia="en-GB"/>
+                    </w:rPr>
+                    <w:t>0</w:t>
+                  </w:r>
+                </w:p>
+              </w:tc>
+              <w:tc>
+                <w:tcPr>
+                  <w:tcW w:w="3989" w:type="dxa"/>
+                  <w:tcBorders>
+                    <w:top w:val="single" w:sz="4" w:space="0" w:color="auto"/>
+                    <w:left w:val="single" w:sz="4" w:space="0" w:color="auto"/>
+                    <w:bottom w:val="single" w:sz="4" w:space="0" w:color="auto"/>
+                    <w:right w:val="single" w:sz="4" w:space="0" w:color="auto"/>
+                  </w:tcBorders>
+                  <w:hideMark/>
+                </w:tcPr>
+                <w:p>
+                  <w:pPr>
+                    <w:rPr>
+                      <w:rFonts w:ascii="Times New Roman" w:eastAsia="Times New Roman" w:hAnsi="Times New Roman" w:cs="Times New Roman"/>
+                      <w:lang w:eastAsia="en-GB"/>
+                    </w:rPr>
+                  </w:pPr>
+                  <w:r>
+                    <w:rPr>
+                      <w:rFonts w:ascii="Times New Roman" w:eastAsia="Times New Roman" w:hAnsi="Times New Roman" w:cs="Times New Roman"/>
+                      <w:lang w:eastAsia="en-GB"/>
+                    </w:rPr>
+                    <w:t>0000 0000 0000</w:t>
+                  </w:r>
+                </w:p>
+              </w:tc>
+            </w:tr>
+            <w:tr>
+              <w:tc>
+                <w:tcPr>
+                  <w:tcW w:w="576" w:type="dxa"/>
+                  <w:tcBorders>
+                    <w:top w:val="single" w:sz="4" w:space="0" w:color="auto"/>
+                    <w:left w:val="single" w:sz="4" w:space="0" w:color="auto"/>
+                    <w:bottom w:val="single" w:sz="4" w:space="0" w:color="auto"/>
+                    <w:right w:val="single" w:sz="4" w:space="0" w:color="auto"/>
+                  </w:tcBorders>
+                  <w:hideMark/>
+                </w:tcPr>
+                <w:p>
+                  <w:pPr>
+                    <w:rPr>
+                      <w:rFonts w:ascii="Times New Roman" w:eastAsia="Times New Roman" w:hAnsi="Times New Roman" w:cs="Times New Roman"/>
+                      <w:lang w:eastAsia="en-GB"/>
+                    </w:rPr>
+                  </w:pPr>
+                  <w:r>
+                    <w:rPr>
+                      <w:rFonts w:ascii="Times New Roman" w:eastAsia="Times New Roman" w:hAnsi="Times New Roman" w:cs="Times New Roman"/>
+                      <w:lang w:eastAsia="en-GB"/>
+                    </w:rPr>
+                    <w:t>0</w:t>
+                  </w:r>
+                </w:p>
+              </w:tc>
+              <w:tc>
+                <w:tcPr>
+                  <w:tcW w:w="3989" w:type="dxa"/>
+                  <w:tcBorders>
+                    <w:top w:val="single" w:sz="4" w:space="0" w:color="auto"/>
+                    <w:left w:val="single" w:sz="4" w:space="0" w:color="auto"/>
+                    <w:bottom w:val="single" w:sz="4" w:space="0" w:color="auto"/>
+                    <w:right w:val="single" w:sz="4" w:space="0" w:color="auto"/>
+                  </w:tcBorders>
+                  <w:hideMark/>
+                </w:tcPr>
+                <w:p>
+                  <w:pPr>
+                    <w:rPr>
+                      <w:rFonts w:ascii="Times New Roman" w:eastAsia="Times New Roman" w:hAnsi="Times New Roman" w:cs="Times New Roman"/>
+                      <w:lang w:eastAsia="en-GB"/>
+                    </w:rPr>
+                  </w:pPr>
+                  <w:r>
+                    <w:rPr>
+                      <w:rFonts w:ascii="Times New Roman" w:eastAsia="Times New Roman" w:hAnsi="Times New Roman" w:cs="Times New Roman"/>
+                      <w:lang w:eastAsia="en-GB"/>
+                    </w:rPr>
+                    <w:t>0000 0000 0000</w:t>
+                  </w:r>
+                </w:p>
+              </w:tc>
+            </w:tr>
+          </w:tbl>
+          <w:p>
+            <w:pPr>
+              <w:spacing w:after="150"/>
+              <w:jc w:val="both"/>
+              <w:textAlignment w:val="baseline"/>
+              <w:rPr>
+                <w:rFonts w:ascii="Times New Roman" w:eastAsia="Times New Roman" w:hAnsi="Times New Roman" w:cs="Times New Roman"/>
+                <w:lang w:eastAsia="en-GB"/>
+              </w:rPr>
+            </w:pPr>
+          </w:p>
+        </w:tc>
+        <w:tc>
+          <w:tcPr>
+            <w:tcW w:w="3785" w:type="dxa"/>
+          </w:tcPr>
+          <w:tbl>
+            <w:tblPr>
+              <w:tblStyle w:val="TableGrid"/>
+              <w:tblW w:w="4565" w:type="dxa"/>
+              <w:tblLook w:val="04A0" w:firstRow="1" w:lastRow="0" w:firstColumn="1" w:lastColumn="0" w:noHBand="0" w:noVBand="1"/>
+            </w:tblPr>
+            <w:tblGrid>
+              <w:gridCol w:w="576"/>
+              <w:gridCol w:w="3989"/>
+            </w:tblGrid>
+            <w:tr>
+              <w:tc>
+                <w:tcPr>
+                  <w:tcW w:w="576" w:type="dxa"/>
+                  <w:tcBorders>
+                    <w:top w:val="single" w:sz="4" w:space="0" w:color="auto"/>
+                    <w:left w:val="single" w:sz="4" w:space="0" w:color="auto"/>
+                    <w:bottom w:val="single" w:sz="4" w:space="0" w:color="auto"/>
+                    <w:right w:val="single" w:sz="4" w:space="0" w:color="auto"/>
+                  </w:tcBorders>
+                  <w:hideMark/>
+                </w:tcPr>
+                <w:p>
+                  <w:pPr>
+                    <w:rPr>
+                      <w:rFonts w:ascii="Times New Roman" w:eastAsia="Times New Roman" w:hAnsi="Times New Roman" w:cs="Times New Roman"/>
+                      <w:lang w:eastAsia="en-GB"/>
+                    </w:rPr>
+                  </w:pPr>
+                  <w:r>
+                    <w:rPr>
+                      <w:rFonts w:ascii="Times New Roman" w:eastAsia="Times New Roman" w:hAnsi="Times New Roman" w:cs="Times New Roman"/>
+                      <w:lang w:eastAsia="en-GB"/>
+                    </w:rPr>
+                    <w:t>192</w:t>
+                  </w:r>
+                </w:p>
+              </w:tc>
+              <w:tc>
+                <w:tcPr>
+                  <w:tcW w:w="3989" w:type="dxa"/>
+                  <w:tcBorders>
+                    <w:top w:val="single" w:sz="4" w:space="0" w:color="auto"/>
+                    <w:left w:val="single" w:sz="4" w:space="0" w:color="auto"/>
+                    <w:bottom w:val="single" w:sz="4" w:space="0" w:color="auto"/>
+                    <w:right w:val="single" w:sz="4" w:space="0" w:color="auto"/>
+                  </w:tcBorders>
+                  <w:hideMark/>
+                </w:tcPr>
+                <w:p>
+                  <w:pPr>
+                    <w:rPr>
+                      <w:rFonts w:ascii="Times New Roman" w:eastAsia="Times New Roman" w:hAnsi="Times New Roman" w:cs="Times New Roman"/>
+                      <w:color w:val="FF0000"/>
+                      <w:lang w:eastAsia="en-GB"/>
+                    </w:rPr>
+                  </w:pPr>
+                  <w:r>
+                    <w:rPr>
+                      <w:rFonts w:ascii="Times New Roman" w:eastAsia="Times New Roman" w:hAnsi="Times New Roman" w:cs="Times New Roman"/>
+                      <w:color w:val="FF0000"/>
+                      <w:lang w:eastAsia="en-GB"/>
+                    </w:rPr>
+                    <w:t>0000 1100 0000</w:t>
+                  </w:r>
+                </w:p>
+              </w:tc>
+            </w:tr>
+            <w:tr>
+              <w:tc>
+                <w:tcPr>
+                  <w:tcW w:w="576" w:type="dxa"/>
+                  <w:tcBorders>
+                    <w:top w:val="single" w:sz="4" w:space="0" w:color="auto"/>
+                    <w:left w:val="single" w:sz="4" w:space="0" w:color="auto"/>
+                    <w:bottom w:val="single" w:sz="4" w:space="0" w:color="auto"/>
+                    <w:right w:val="single" w:sz="4" w:space="0" w:color="auto"/>
+                  </w:tcBorders>
+                  <w:hideMark/>
+                </w:tcPr>
+                <w:p>
+                  <w:pPr>
+                    <w:rPr>
+                      <w:rFonts w:ascii="Times New Roman" w:eastAsia="Times New Roman" w:hAnsi="Times New Roman" w:cs="Times New Roman"/>
+                      <w:lang w:eastAsia="en-GB"/>
+                    </w:rPr>
+                  </w:pPr>
+                  <w:r>
+                    <w:rPr>
+                      <w:rFonts w:ascii="Times New Roman" w:eastAsia="Times New Roman" w:hAnsi="Times New Roman" w:cs="Times New Roman"/>
+                      <w:lang w:eastAsia="en-GB"/>
+                    </w:rPr>
+                    <w:t>24</w:t>
+                  </w:r>
+                </w:p>
+              </w:tc>
+              <w:tc>
+                <w:tcPr>
+                  <w:tcW w:w="3989" w:type="dxa"/>
+                  <w:tcBorders>
+                    <w:top w:val="single" w:sz="4" w:space="0" w:color="auto"/>
+                    <w:left w:val="single" w:sz="4" w:space="0" w:color="auto"/>
+                    <w:bottom w:val="single" w:sz="4" w:space="0" w:color="auto"/>
+                    <w:right w:val="single" w:sz="4" w:space="0" w:color="auto"/>
+                  </w:tcBorders>
+                  <w:hideMark/>
+                </w:tcPr>
+                <w:p>
+                  <w:pPr>
+                    <w:rPr>
+                      <w:rFonts w:ascii="Times New Roman" w:eastAsia="Times New Roman" w:hAnsi="Times New Roman" w:cs="Times New Roman"/>
+                      <w:lang w:eastAsia="en-GB"/>
+                    </w:rPr>
+                  </w:pPr>
+                  <w:r>
+                    <w:rPr>
+                      <w:rFonts w:ascii="Times New Roman" w:eastAsia="Times New Roman" w:hAnsi="Times New Roman" w:cs="Times New Roman"/>
+                      <w:color w:val="FF0000"/>
+                      <w:lang w:eastAsia="en-GB"/>
+                    </w:rPr>
+                    <w:t>0000</w:t>
+                  </w:r>
+                  <w:r>
+                    <w:rPr>
+                      <w:rFonts w:ascii="Times New Roman" w:eastAsia="Times New Roman" w:hAnsi="Times New Roman" w:cs="Times New Roman"/>
+                      <w:lang w:eastAsia="en-GB"/>
+                    </w:rPr>
+                    <w:t xml:space="preserve"> </w:t>
+                  </w:r>
+                  <w:r>
+                    <w:rPr>
+                      <w:rFonts w:ascii="Times New Roman" w:eastAsia="Times New Roman" w:hAnsi="Times New Roman" w:cs="Times New Roman"/>
+                      <w:color w:val="FF0000"/>
+                      <w:lang w:eastAsia="en-GB"/>
+                    </w:rPr>
+                    <w:t>00</w:t>
+                  </w:r>
+                  <w:r>
+                    <w:rPr>
+                      <w:rFonts w:ascii="Times New Roman" w:eastAsia="Times New Roman" w:hAnsi="Times New Roman" w:cs="Times New Roman"/>
+                      <w:color w:val="FF0000"/>
+                      <w:lang w:eastAsia="en-GB"/>
+                    </w:rPr>
+                    <w:t>01 10</w:t>
+                  </w:r>
+                  <w:r>
+                    <w:rPr>
+                      <w:rFonts w:ascii="Times New Roman" w:eastAsia="Times New Roman" w:hAnsi="Times New Roman" w:cs="Times New Roman"/>
+                      <w:lang w:eastAsia="en-GB"/>
+                    </w:rPr>
+                    <w:t>00</w:t>
+                  </w:r>
+                </w:p>
+              </w:tc>
+            </w:tr>
+            <w:tr>
+              <w:tc>
+                <w:tcPr>
+                  <w:tcW w:w="576" w:type="dxa"/>
+                  <w:tcBorders>
+                    <w:top w:val="single" w:sz="4" w:space="0" w:color="auto"/>
+                    <w:left w:val="single" w:sz="4" w:space="0" w:color="auto"/>
+                    <w:bottom w:val="single" w:sz="4" w:space="0" w:color="auto"/>
+                    <w:right w:val="single" w:sz="4" w:space="0" w:color="auto"/>
+                  </w:tcBorders>
+                  <w:hideMark/>
+                </w:tcPr>
+                <w:p>
+                  <w:pPr>
+                    <w:rPr>
+                      <w:rFonts w:ascii="Times New Roman" w:eastAsia="Times New Roman" w:hAnsi="Times New Roman" w:cs="Times New Roman"/>
+                      <w:lang w:eastAsia="en-GB"/>
+                    </w:rPr>
+                  </w:pPr>
+                  <w:r>
+                    <w:rPr>
+                      <w:rFonts w:ascii="Times New Roman" w:eastAsia="Times New Roman" w:hAnsi="Times New Roman" w:cs="Times New Roman"/>
+                      <w:lang w:eastAsia="en-GB"/>
+                    </w:rPr>
+                    <w:t>12</w:t>
+                  </w:r>
+                </w:p>
+              </w:tc>
+              <w:tc>
+                <w:tcPr>
+                  <w:tcW w:w="3989" w:type="dxa"/>
+                  <w:tcBorders>
+                    <w:top w:val="single" w:sz="4" w:space="0" w:color="auto"/>
+                    <w:left w:val="single" w:sz="4" w:space="0" w:color="auto"/>
+                    <w:bottom w:val="single" w:sz="4" w:space="0" w:color="auto"/>
+                    <w:right w:val="single" w:sz="4" w:space="0" w:color="auto"/>
+                  </w:tcBorders>
+                  <w:hideMark/>
+                </w:tcPr>
+                <w:p>
+                  <w:pPr>
+                    <w:rPr>
+                      <w:rFonts w:ascii="Times New Roman" w:eastAsia="Times New Roman" w:hAnsi="Times New Roman" w:cs="Times New Roman"/>
+                      <w:lang w:eastAsia="en-GB"/>
+                    </w:rPr>
+                  </w:pPr>
+                  <w:r>
+                    <w:rPr>
+                      <w:rFonts w:ascii="Times New Roman" w:eastAsia="Times New Roman" w:hAnsi="Times New Roman" w:cs="Times New Roman"/>
+                      <w:lang w:eastAsia="en-GB"/>
+                    </w:rPr>
+                    <w:t xml:space="preserve">0000 0000 </w:t>
+                  </w:r>
+                  <w:r>
+                    <w:rPr>
+                      <w:rFonts w:ascii="Times New Roman" w:eastAsia="Times New Roman" w:hAnsi="Times New Roman" w:cs="Times New Roman"/>
+                      <w:lang w:eastAsia="en-GB"/>
+                    </w:rPr>
+                    <w:t>1100</w:t>
+                  </w:r>
+                </w:p>
+              </w:tc>
+            </w:tr>
+            <w:tr>
+              <w:tc>
+                <w:tcPr>
+                  <w:tcW w:w="576" w:type="dxa"/>
+                  <w:tcBorders>
+                    <w:top w:val="single" w:sz="4" w:space="0" w:color="auto"/>
+                    <w:left w:val="single" w:sz="4" w:space="0" w:color="auto"/>
+                    <w:bottom w:val="single" w:sz="4" w:space="0" w:color="auto"/>
+                    <w:right w:val="single" w:sz="4" w:space="0" w:color="auto"/>
+                  </w:tcBorders>
+                  <w:hideMark/>
+                </w:tcPr>
+                <w:p>
+                  <w:pPr>
+                    <w:rPr>
+                      <w:rFonts w:ascii="Times New Roman" w:eastAsia="Times New Roman" w:hAnsi="Times New Roman" w:cs="Times New Roman"/>
+                      <w:lang w:eastAsia="en-GB"/>
+                    </w:rPr>
+                  </w:pPr>
+                  <w:r>
+                    <w:rPr>
+                      <w:rFonts w:ascii="Times New Roman" w:eastAsia="Times New Roman" w:hAnsi="Times New Roman" w:cs="Times New Roman"/>
+                      <w:lang w:eastAsia="en-GB"/>
+                    </w:rPr>
+                    <w:t>0</w:t>
+                  </w:r>
+                </w:p>
+              </w:tc>
+              <w:tc>
+                <w:tcPr>
+                  <w:tcW w:w="3989" w:type="dxa"/>
+                  <w:tcBorders>
+                    <w:top w:val="single" w:sz="4" w:space="0" w:color="auto"/>
+                    <w:left w:val="single" w:sz="4" w:space="0" w:color="auto"/>
+                    <w:bottom w:val="single" w:sz="4" w:space="0" w:color="auto"/>
+                    <w:right w:val="single" w:sz="4" w:space="0" w:color="auto"/>
+                  </w:tcBorders>
+                  <w:hideMark/>
+                </w:tcPr>
+                <w:p>
+                  <w:pPr>
+                    <w:rPr>
+                      <w:rFonts w:ascii="Times New Roman" w:eastAsia="Times New Roman" w:hAnsi="Times New Roman" w:cs="Times New Roman"/>
+                      <w:lang w:eastAsia="en-GB"/>
+                    </w:rPr>
+                  </w:pPr>
+                  <w:r>
+                    <w:rPr>
+                      <w:rFonts w:ascii="Times New Roman" w:eastAsia="Times New Roman" w:hAnsi="Times New Roman" w:cs="Times New Roman"/>
+                      <w:lang w:eastAsia="en-GB"/>
+                    </w:rPr>
+                    <w:t>0000 0000 0000</w:t>
+                  </w:r>
+                </w:p>
+              </w:tc>
+            </w:tr>
+          </w:tbl>
+          <w:p>
+            <w:pPr>
+              <w:spacing w:after="150"/>
+              <w:jc w:val="both"/>
+              <w:textAlignment w:val="baseline"/>
+              <w:rPr>
+                <w:rFonts w:ascii="Helvetica" w:hAnsi="Helvetica" w:cs="Times New Roman"/>
+                <w:color w:val="000000"/>
+                <w:lang w:eastAsia="en-GB"/>
+              </w:rPr>
+            </w:pPr>
+          </w:p>
+        </w:tc>
+      </w:tr>
+    </w:tbl>
     <w:p>
       <w:pPr>
         <w:shd w:val="clear" w:color="auto" w:fill="FFFFFF"/>
@@ -2994,6 +4741,16 @@
           <w:lang w:eastAsia="en-GB"/>
         </w:rPr>
         <w:t>192.24.6.0</w:t>
+      </w:r>
+      <w:r>
+        <w:rPr>
+          <w:rFonts w:ascii="Helvetica" w:eastAsia="Times New Roman" w:hAnsi="Helvetica" w:cs="Times New Roman"/>
+          <w:color w:val="000000"/>
+          <w:sz w:val="20"/>
+          <w:szCs w:val="20"/>
+          <w:lang w:eastAsia="en-GB"/>
+        </w:rPr>
+        <w:t xml:space="preserve"> </w:t>
       </w:r>
     </w:p>
     <w:p>
@@ -3053,6 +4810,984 @@
         </w:rPr>
         <w:t>192.24.54.0</w:t>
       </w:r>
+    </w:p>
+    <w:p>
+      <w:pPr>
+        <w:shd w:val="clear" w:color="auto" w:fill="FFFFFF"/>
+        <w:jc w:val="both"/>
+        <w:textAlignment w:val="baseline"/>
+        <w:rPr>
+          <w:rFonts w:ascii="Helvetica" w:eastAsia="Times New Roman" w:hAnsi="Helvetica" w:cs="Times New Roman"/>
+          <w:b/>
+          <w:bCs/>
+          <w:color w:val="000000"/>
+          <w:sz w:val="20"/>
+          <w:szCs w:val="20"/>
+          <w:lang w:eastAsia="en-GB"/>
+        </w:rPr>
+      </w:pPr>
+    </w:p>
+    <w:p>
+      <w:pPr>
+        <w:shd w:val="clear" w:color="auto" w:fill="FFFFFF"/>
+        <w:jc w:val="both"/>
+        <w:textAlignment w:val="baseline"/>
+        <w:rPr>
+          <w:rFonts w:ascii="Helvetica" w:eastAsia="Times New Roman" w:hAnsi="Helvetica" w:cs="Times New Roman"/>
+          <w:b/>
+          <w:bCs/>
+          <w:color w:val="000000"/>
+          <w:sz w:val="20"/>
+          <w:szCs w:val="20"/>
+          <w:lang w:eastAsia="en-GB"/>
+        </w:rPr>
+      </w:pPr>
+    </w:p>
+    <w:p>
+      <w:pPr>
+        <w:shd w:val="clear" w:color="auto" w:fill="FFFFFF"/>
+        <w:jc w:val="both"/>
+        <w:textAlignment w:val="baseline"/>
+        <w:rPr>
+          <w:rFonts w:ascii="Helvetica" w:eastAsia="Times New Roman" w:hAnsi="Helvetica" w:cs="Times New Roman"/>
+          <w:b/>
+          <w:bCs/>
+          <w:color w:val="000000"/>
+          <w:sz w:val="20"/>
+          <w:szCs w:val="20"/>
+          <w:lang w:eastAsia="en-GB"/>
+        </w:rPr>
+      </w:pPr>
+      <w:r>
+        <w:rPr>
+          <w:rFonts w:ascii="Helvetica" w:eastAsia="Times New Roman" w:hAnsi="Helvetica" w:cs="Times New Roman"/>
+          <w:b/>
+          <w:bCs/>
+          <w:color w:val="000000"/>
+          <w:sz w:val="20"/>
+          <w:szCs w:val="20"/>
+          <w:lang w:eastAsia="en-GB"/>
+        </w:rPr>
+        <w:t>1:</w:t>
+      </w:r>
+      <w:r>
+        <w:rPr>
+          <w:rFonts w:ascii="Helvetica" w:eastAsia="Times New Roman" w:hAnsi="Helvetica" w:cs="Times New Roman"/>
+          <w:b/>
+          <w:bCs/>
+          <w:color w:val="000000"/>
+          <w:sz w:val="20"/>
+          <w:szCs w:val="20"/>
+          <w:lang w:eastAsia="en-GB"/>
+        </w:rPr>
+        <w:t xml:space="preserve"> </w:t>
+      </w:r>
+    </w:p>
+    <w:tbl>
+      <w:tblPr>
+        <w:tblStyle w:val="TableGrid"/>
+        <w:tblW w:w="0" w:type="auto"/>
+        <w:tblLook w:val="04A0" w:firstRow="1" w:lastRow="0" w:firstColumn="1" w:lastColumn="0" w:noHBand="0" w:noVBand="1"/>
+      </w:tblPr>
+      <w:tblGrid>
+        <w:gridCol w:w="576"/>
+        <w:gridCol w:w="2113"/>
+      </w:tblGrid>
+      <w:tr>
+        <w:tc>
+          <w:tcPr>
+            <w:tcW w:w="576" w:type="dxa"/>
+          </w:tcPr>
+          <w:p>
+            <w:pPr>
+              <w:rPr>
+                <w:rFonts w:ascii="Times New Roman" w:eastAsia="Times New Roman" w:hAnsi="Times New Roman" w:cs="Times New Roman"/>
+                <w:sz w:val="18"/>
+                <w:szCs w:val="18"/>
+                <w:lang w:eastAsia="en-GB"/>
+              </w:rPr>
+            </w:pPr>
+            <w:r>
+              <w:rPr>
+                <w:rFonts w:ascii="Times New Roman" w:eastAsia="Times New Roman" w:hAnsi="Times New Roman" w:cs="Times New Roman"/>
+                <w:sz w:val="18"/>
+                <w:szCs w:val="18"/>
+                <w:lang w:eastAsia="en-GB"/>
+              </w:rPr>
+              <w:t>1</w:t>
+            </w:r>
+            <w:r>
+              <w:rPr>
+                <w:rFonts w:ascii="Times New Roman" w:eastAsia="Times New Roman" w:hAnsi="Times New Roman" w:cs="Times New Roman"/>
+                <w:sz w:val="18"/>
+                <w:szCs w:val="18"/>
+                <w:lang w:eastAsia="en-GB"/>
+              </w:rPr>
+              <w:t>92</w:t>
+            </w:r>
+          </w:p>
+        </w:tc>
+        <w:tc>
+          <w:tcPr>
+            <w:tcW w:w="2113" w:type="dxa"/>
+          </w:tcPr>
+          <w:p>
+            <w:pPr>
+              <w:rPr>
+                <w:rFonts w:ascii="Times New Roman" w:eastAsia="Times New Roman" w:hAnsi="Times New Roman" w:cs="Times New Roman"/>
+                <w:color w:val="FF0000"/>
+                <w:sz w:val="18"/>
+                <w:szCs w:val="18"/>
+                <w:lang w:eastAsia="en-GB"/>
+              </w:rPr>
+            </w:pPr>
+            <w:r>
+              <w:rPr>
+                <w:rFonts w:ascii="Times New Roman" w:eastAsia="Times New Roman" w:hAnsi="Times New Roman" w:cs="Times New Roman"/>
+                <w:color w:val="000000" w:themeColor="text1"/>
+                <w:sz w:val="18"/>
+                <w:szCs w:val="18"/>
+                <w:lang w:eastAsia="en-GB"/>
+              </w:rPr>
+              <w:t xml:space="preserve">0000 </w:t>
+            </w:r>
+            <w:r>
+              <w:rPr>
+                <w:rFonts w:ascii="Times New Roman" w:eastAsia="Times New Roman" w:hAnsi="Times New Roman" w:cs="Times New Roman"/>
+                <w:color w:val="000000" w:themeColor="text1"/>
+                <w:sz w:val="18"/>
+                <w:szCs w:val="18"/>
+                <w:lang w:eastAsia="en-GB"/>
+              </w:rPr>
+              <w:t>1100</w:t>
+            </w:r>
+            <w:r>
+              <w:rPr>
+                <w:rFonts w:ascii="Times New Roman" w:eastAsia="Times New Roman" w:hAnsi="Times New Roman" w:cs="Times New Roman"/>
+                <w:color w:val="000000" w:themeColor="text1"/>
+                <w:sz w:val="18"/>
+                <w:szCs w:val="18"/>
+                <w:lang w:eastAsia="en-GB"/>
+              </w:rPr>
+              <w:t xml:space="preserve"> 00</w:t>
+            </w:r>
+            <w:r>
+              <w:rPr>
+                <w:rFonts w:ascii="Times New Roman" w:eastAsia="Times New Roman" w:hAnsi="Times New Roman" w:cs="Times New Roman"/>
+                <w:color w:val="000000" w:themeColor="text1"/>
+                <w:sz w:val="18"/>
+                <w:szCs w:val="18"/>
+                <w:lang w:eastAsia="en-GB"/>
+              </w:rPr>
+              <w:t>00</w:t>
+            </w:r>
+          </w:p>
+        </w:tc>
+      </w:tr>
+      <w:tr>
+        <w:tc>
+          <w:tcPr>
+            <w:tcW w:w="576" w:type="dxa"/>
+          </w:tcPr>
+          <w:p>
+            <w:pPr>
+              <w:rPr>
+                <w:rFonts w:ascii="Times New Roman" w:eastAsia="Times New Roman" w:hAnsi="Times New Roman" w:cs="Times New Roman"/>
+                <w:sz w:val="18"/>
+                <w:szCs w:val="18"/>
+                <w:lang w:eastAsia="en-GB"/>
+              </w:rPr>
+            </w:pPr>
+            <w:r>
+              <w:rPr>
+                <w:rFonts w:ascii="Times New Roman" w:eastAsia="Times New Roman" w:hAnsi="Times New Roman" w:cs="Times New Roman"/>
+                <w:sz w:val="18"/>
+                <w:szCs w:val="18"/>
+                <w:lang w:eastAsia="en-GB"/>
+              </w:rPr>
+              <w:t>24</w:t>
+            </w:r>
+          </w:p>
+        </w:tc>
+        <w:tc>
+          <w:tcPr>
+            <w:tcW w:w="2113" w:type="dxa"/>
+          </w:tcPr>
+          <w:p>
+            <w:pPr>
+              <w:rPr>
+                <w:rFonts w:ascii="Times New Roman" w:eastAsia="Times New Roman" w:hAnsi="Times New Roman" w:cs="Times New Roman"/>
+                <w:sz w:val="18"/>
+                <w:szCs w:val="18"/>
+                <w:lang w:eastAsia="en-GB"/>
+              </w:rPr>
+            </w:pPr>
+            <w:r>
+              <w:rPr>
+                <w:rFonts w:ascii="Times New Roman" w:eastAsia="Times New Roman" w:hAnsi="Times New Roman" w:cs="Times New Roman"/>
+                <w:sz w:val="18"/>
+                <w:szCs w:val="18"/>
+                <w:lang w:eastAsia="en-GB"/>
+              </w:rPr>
+              <w:t>0000</w:t>
+            </w:r>
+            <w:r>
+              <w:rPr>
+                <w:rFonts w:ascii="Times New Roman" w:eastAsia="Times New Roman" w:hAnsi="Times New Roman" w:cs="Times New Roman"/>
+                <w:sz w:val="18"/>
+                <w:szCs w:val="18"/>
+                <w:lang w:eastAsia="en-GB"/>
+              </w:rPr>
+              <w:t xml:space="preserve"> 000</w:t>
+            </w:r>
+            <w:r>
+              <w:rPr>
+                <w:rFonts w:ascii="Times New Roman" w:eastAsia="Times New Roman" w:hAnsi="Times New Roman" w:cs="Times New Roman"/>
+                <w:sz w:val="18"/>
+                <w:szCs w:val="18"/>
+                <w:lang w:eastAsia="en-GB"/>
+              </w:rPr>
+              <w:t>1</w:t>
+            </w:r>
+            <w:r>
+              <w:rPr>
+                <w:rFonts w:ascii="Times New Roman" w:eastAsia="Times New Roman" w:hAnsi="Times New Roman" w:cs="Times New Roman"/>
+                <w:sz w:val="18"/>
+                <w:szCs w:val="18"/>
+                <w:lang w:eastAsia="en-GB"/>
+              </w:rPr>
+              <w:t xml:space="preserve"> </w:t>
+            </w:r>
+            <w:r>
+              <w:rPr>
+                <w:rFonts w:ascii="Times New Roman" w:eastAsia="Times New Roman" w:hAnsi="Times New Roman" w:cs="Times New Roman"/>
+                <w:sz w:val="18"/>
+                <w:szCs w:val="18"/>
+                <w:lang w:eastAsia="en-GB"/>
+              </w:rPr>
+              <w:t>1000</w:t>
+            </w:r>
+          </w:p>
+        </w:tc>
+      </w:tr>
+      <w:tr>
+        <w:tc>
+          <w:tcPr>
+            <w:tcW w:w="576" w:type="dxa"/>
+          </w:tcPr>
+          <w:p>
+            <w:pPr>
+              <w:rPr>
+                <w:rFonts w:ascii="Times New Roman" w:eastAsia="Times New Roman" w:hAnsi="Times New Roman" w:cs="Times New Roman"/>
+                <w:sz w:val="18"/>
+                <w:szCs w:val="18"/>
+                <w:lang w:eastAsia="en-GB"/>
+              </w:rPr>
+            </w:pPr>
+            <w:r>
+              <w:rPr>
+                <w:rFonts w:ascii="Times New Roman" w:eastAsia="Times New Roman" w:hAnsi="Times New Roman" w:cs="Times New Roman"/>
+                <w:sz w:val="18"/>
+                <w:szCs w:val="18"/>
+                <w:lang w:eastAsia="en-GB"/>
+              </w:rPr>
+              <w:t>6</w:t>
+            </w:r>
+          </w:p>
+        </w:tc>
+        <w:tc>
+          <w:tcPr>
+            <w:tcW w:w="2113" w:type="dxa"/>
+          </w:tcPr>
+          <w:p>
+            <w:pPr>
+              <w:rPr>
+                <w:rFonts w:ascii="Times New Roman" w:eastAsia="Times New Roman" w:hAnsi="Times New Roman" w:cs="Times New Roman"/>
+                <w:sz w:val="18"/>
+                <w:szCs w:val="18"/>
+                <w:lang w:eastAsia="en-GB"/>
+              </w:rPr>
+            </w:pPr>
+            <w:r>
+              <w:rPr>
+                <w:rFonts w:ascii="Times New Roman" w:eastAsia="Times New Roman" w:hAnsi="Times New Roman" w:cs="Times New Roman"/>
+                <w:sz w:val="18"/>
+                <w:szCs w:val="18"/>
+                <w:lang w:eastAsia="en-GB"/>
+              </w:rPr>
+              <w:t>0000 0000 0</w:t>
+            </w:r>
+            <w:r>
+              <w:rPr>
+                <w:rFonts w:ascii="Times New Roman" w:eastAsia="Times New Roman" w:hAnsi="Times New Roman" w:cs="Times New Roman"/>
+                <w:sz w:val="18"/>
+                <w:szCs w:val="18"/>
+                <w:lang w:eastAsia="en-GB"/>
+              </w:rPr>
+              <w:t>11</w:t>
+            </w:r>
+            <w:r>
+              <w:rPr>
+                <w:rFonts w:ascii="Times New Roman" w:eastAsia="Times New Roman" w:hAnsi="Times New Roman" w:cs="Times New Roman"/>
+                <w:sz w:val="18"/>
+                <w:szCs w:val="18"/>
+                <w:lang w:eastAsia="en-GB"/>
+              </w:rPr>
+              <w:t>0</w:t>
+            </w:r>
+          </w:p>
+        </w:tc>
+      </w:tr>
+      <w:tr>
+        <w:tc>
+          <w:tcPr>
+            <w:tcW w:w="576" w:type="dxa"/>
+          </w:tcPr>
+          <w:p>
+            <w:pPr>
+              <w:rPr>
+                <w:rFonts w:ascii="Times New Roman" w:eastAsia="Times New Roman" w:hAnsi="Times New Roman" w:cs="Times New Roman"/>
+                <w:sz w:val="18"/>
+                <w:szCs w:val="18"/>
+                <w:lang w:eastAsia="en-GB"/>
+              </w:rPr>
+            </w:pPr>
+            <w:r>
+              <w:rPr>
+                <w:rFonts w:ascii="Times New Roman" w:eastAsia="Times New Roman" w:hAnsi="Times New Roman" w:cs="Times New Roman"/>
+                <w:sz w:val="18"/>
+                <w:szCs w:val="18"/>
+                <w:lang w:eastAsia="en-GB"/>
+              </w:rPr>
+              <w:t>0</w:t>
+            </w:r>
+          </w:p>
+        </w:tc>
+        <w:tc>
+          <w:tcPr>
+            <w:tcW w:w="2113" w:type="dxa"/>
+          </w:tcPr>
+          <w:p>
+            <w:pPr>
+              <w:rPr>
+                <w:rFonts w:ascii="Times New Roman" w:eastAsia="Times New Roman" w:hAnsi="Times New Roman" w:cs="Times New Roman"/>
+                <w:sz w:val="18"/>
+                <w:szCs w:val="18"/>
+                <w:lang w:eastAsia="en-GB"/>
+              </w:rPr>
+            </w:pPr>
+            <w:r>
+              <w:rPr>
+                <w:rFonts w:ascii="Times New Roman" w:eastAsia="Times New Roman" w:hAnsi="Times New Roman" w:cs="Times New Roman"/>
+                <w:sz w:val="18"/>
+                <w:szCs w:val="18"/>
+                <w:lang w:eastAsia="en-GB"/>
+              </w:rPr>
+              <w:t>0000 0000 0000</w:t>
+            </w:r>
+          </w:p>
+        </w:tc>
+      </w:tr>
+    </w:tbl>
+    <w:p>
+      <w:pPr>
+        <w:shd w:val="clear" w:color="auto" w:fill="FFFFFF"/>
+        <w:jc w:val="both"/>
+        <w:textAlignment w:val="baseline"/>
+        <w:rPr>
+          <w:rFonts w:ascii="Helvetica" w:eastAsia="Times New Roman" w:hAnsi="Helvetica" w:cs="Times New Roman"/>
+          <w:b/>
+          <w:bCs/>
+          <w:color w:val="000000"/>
+          <w:sz w:val="14"/>
+          <w:szCs w:val="14"/>
+          <w:lang w:eastAsia="en-GB"/>
+        </w:rPr>
+      </w:pPr>
+    </w:p>
+    <w:p>
+      <w:pPr>
+        <w:shd w:val="clear" w:color="auto" w:fill="FFFFFF"/>
+        <w:jc w:val="both"/>
+        <w:textAlignment w:val="baseline"/>
+        <w:rPr>
+          <w:rFonts w:ascii="Helvetica" w:eastAsia="Times New Roman" w:hAnsi="Helvetica" w:cs="Times New Roman"/>
+          <w:b/>
+          <w:bCs/>
+          <w:color w:val="000000"/>
+          <w:sz w:val="14"/>
+          <w:szCs w:val="14"/>
+          <w:lang w:eastAsia="en-GB"/>
+        </w:rPr>
+      </w:pPr>
+      <w:r>
+        <w:rPr>
+          <w:rFonts w:ascii="Helvetica" w:eastAsia="Times New Roman" w:hAnsi="Helvetica" w:cs="Times New Roman"/>
+          <w:b/>
+          <w:bCs/>
+          <w:color w:val="000000"/>
+          <w:sz w:val="14"/>
+          <w:szCs w:val="14"/>
+          <w:lang w:eastAsia="en-GB"/>
+        </w:rPr>
+        <w:t>2:</w:t>
+      </w:r>
+    </w:p>
+    <w:tbl>
+      <w:tblPr>
+        <w:tblStyle w:val="TableGrid"/>
+        <w:tblW w:w="0" w:type="auto"/>
+        <w:tblLook w:val="04A0" w:firstRow="1" w:lastRow="0" w:firstColumn="1" w:lastColumn="0" w:noHBand="0" w:noVBand="1"/>
+      </w:tblPr>
+      <w:tblGrid>
+        <w:gridCol w:w="576"/>
+        <w:gridCol w:w="2113"/>
+      </w:tblGrid>
+      <w:tr>
+        <w:tc>
+          <w:tcPr>
+            <w:tcW w:w="576" w:type="dxa"/>
+          </w:tcPr>
+          <w:p>
+            <w:pPr>
+              <w:rPr>
+                <w:rFonts w:ascii="Times New Roman" w:eastAsia="Times New Roman" w:hAnsi="Times New Roman" w:cs="Times New Roman"/>
+                <w:sz w:val="18"/>
+                <w:szCs w:val="18"/>
+                <w:lang w:eastAsia="en-GB"/>
+              </w:rPr>
+            </w:pPr>
+            <w:r>
+              <w:rPr>
+                <w:rFonts w:ascii="Times New Roman" w:eastAsia="Times New Roman" w:hAnsi="Times New Roman" w:cs="Times New Roman"/>
+                <w:sz w:val="18"/>
+                <w:szCs w:val="18"/>
+                <w:lang w:eastAsia="en-GB"/>
+              </w:rPr>
+              <w:t>192</w:t>
+            </w:r>
+          </w:p>
+        </w:tc>
+        <w:tc>
+          <w:tcPr>
+            <w:tcW w:w="2113" w:type="dxa"/>
+          </w:tcPr>
+          <w:p>
+            <w:pPr>
+              <w:rPr>
+                <w:rFonts w:ascii="Times New Roman" w:eastAsia="Times New Roman" w:hAnsi="Times New Roman" w:cs="Times New Roman"/>
+                <w:color w:val="FF0000"/>
+                <w:sz w:val="18"/>
+                <w:szCs w:val="18"/>
+                <w:lang w:eastAsia="en-GB"/>
+              </w:rPr>
+            </w:pPr>
+            <w:r>
+              <w:rPr>
+                <w:rFonts w:ascii="Times New Roman" w:eastAsia="Times New Roman" w:hAnsi="Times New Roman" w:cs="Times New Roman"/>
+                <w:color w:val="000000" w:themeColor="text1"/>
+                <w:sz w:val="18"/>
+                <w:szCs w:val="18"/>
+                <w:lang w:eastAsia="en-GB"/>
+              </w:rPr>
+              <w:t>0000 1100 0000</w:t>
+            </w:r>
+          </w:p>
+        </w:tc>
+      </w:tr>
+      <w:tr>
+        <w:tc>
+          <w:tcPr>
+            <w:tcW w:w="576" w:type="dxa"/>
+          </w:tcPr>
+          <w:p>
+            <w:pPr>
+              <w:rPr>
+                <w:rFonts w:ascii="Times New Roman" w:eastAsia="Times New Roman" w:hAnsi="Times New Roman" w:cs="Times New Roman"/>
+                <w:sz w:val="18"/>
+                <w:szCs w:val="18"/>
+                <w:lang w:eastAsia="en-GB"/>
+              </w:rPr>
+            </w:pPr>
+            <w:r>
+              <w:rPr>
+                <w:rFonts w:ascii="Times New Roman" w:eastAsia="Times New Roman" w:hAnsi="Times New Roman" w:cs="Times New Roman"/>
+                <w:sz w:val="18"/>
+                <w:szCs w:val="18"/>
+                <w:lang w:eastAsia="en-GB"/>
+              </w:rPr>
+              <w:t>24</w:t>
+            </w:r>
+          </w:p>
+        </w:tc>
+        <w:tc>
+          <w:tcPr>
+            <w:tcW w:w="2113" w:type="dxa"/>
+          </w:tcPr>
+          <w:p>
+            <w:pPr>
+              <w:rPr>
+                <w:rFonts w:ascii="Times New Roman" w:eastAsia="Times New Roman" w:hAnsi="Times New Roman" w:cs="Times New Roman"/>
+                <w:sz w:val="18"/>
+                <w:szCs w:val="18"/>
+                <w:lang w:eastAsia="en-GB"/>
+              </w:rPr>
+            </w:pPr>
+            <w:r>
+              <w:rPr>
+                <w:rFonts w:ascii="Times New Roman" w:eastAsia="Times New Roman" w:hAnsi="Times New Roman" w:cs="Times New Roman"/>
+                <w:sz w:val="18"/>
+                <w:szCs w:val="18"/>
+                <w:lang w:eastAsia="en-GB"/>
+              </w:rPr>
+              <w:t>0000 0001 1000</w:t>
+            </w:r>
+          </w:p>
+        </w:tc>
+      </w:tr>
+      <w:tr>
+        <w:tc>
+          <w:tcPr>
+            <w:tcW w:w="576" w:type="dxa"/>
+          </w:tcPr>
+          <w:p>
+            <w:pPr>
+              <w:rPr>
+                <w:rFonts w:ascii="Times New Roman" w:eastAsia="Times New Roman" w:hAnsi="Times New Roman" w:cs="Times New Roman"/>
+                <w:sz w:val="18"/>
+                <w:szCs w:val="18"/>
+                <w:lang w:eastAsia="en-GB"/>
+              </w:rPr>
+            </w:pPr>
+            <w:r>
+              <w:rPr>
+                <w:rFonts w:ascii="Times New Roman" w:eastAsia="Times New Roman" w:hAnsi="Times New Roman" w:cs="Times New Roman"/>
+                <w:sz w:val="18"/>
+                <w:szCs w:val="18"/>
+                <w:lang w:eastAsia="en-GB"/>
+              </w:rPr>
+              <w:t>14</w:t>
+            </w:r>
+          </w:p>
+        </w:tc>
+        <w:tc>
+          <w:tcPr>
+            <w:tcW w:w="2113" w:type="dxa"/>
+          </w:tcPr>
+          <w:p>
+            <w:pPr>
+              <w:rPr>
+                <w:rFonts w:ascii="Times New Roman" w:eastAsia="Times New Roman" w:hAnsi="Times New Roman" w:cs="Times New Roman"/>
+                <w:sz w:val="18"/>
+                <w:szCs w:val="18"/>
+                <w:lang w:eastAsia="en-GB"/>
+              </w:rPr>
+            </w:pPr>
+            <w:r>
+              <w:rPr>
+                <w:rFonts w:ascii="Times New Roman" w:eastAsia="Times New Roman" w:hAnsi="Times New Roman" w:cs="Times New Roman"/>
+                <w:sz w:val="18"/>
+                <w:szCs w:val="18"/>
+                <w:lang w:eastAsia="en-GB"/>
+              </w:rPr>
+              <w:t xml:space="preserve">0000 0000 </w:t>
+            </w:r>
+            <w:r>
+              <w:rPr>
+                <w:rFonts w:ascii="Times New Roman" w:eastAsia="Times New Roman" w:hAnsi="Times New Roman" w:cs="Times New Roman"/>
+                <w:sz w:val="18"/>
+                <w:szCs w:val="18"/>
+                <w:lang w:eastAsia="en-GB"/>
+              </w:rPr>
+              <w:t>1110</w:t>
+            </w:r>
+          </w:p>
+        </w:tc>
+      </w:tr>
+      <w:tr>
+        <w:tc>
+          <w:tcPr>
+            <w:tcW w:w="576" w:type="dxa"/>
+          </w:tcPr>
+          <w:p>
+            <w:pPr>
+              <w:rPr>
+                <w:rFonts w:ascii="Times New Roman" w:eastAsia="Times New Roman" w:hAnsi="Times New Roman" w:cs="Times New Roman"/>
+                <w:sz w:val="18"/>
+                <w:szCs w:val="18"/>
+                <w:lang w:eastAsia="en-GB"/>
+              </w:rPr>
+            </w:pPr>
+            <w:r>
+              <w:rPr>
+                <w:rFonts w:ascii="Times New Roman" w:eastAsia="Times New Roman" w:hAnsi="Times New Roman" w:cs="Times New Roman"/>
+                <w:sz w:val="18"/>
+                <w:szCs w:val="18"/>
+                <w:lang w:eastAsia="en-GB"/>
+              </w:rPr>
+              <w:t>32</w:t>
+            </w:r>
+          </w:p>
+        </w:tc>
+        <w:tc>
+          <w:tcPr>
+            <w:tcW w:w="2113" w:type="dxa"/>
+          </w:tcPr>
+          <w:p>
+            <w:pPr>
+              <w:rPr>
+                <w:rFonts w:ascii="Times New Roman" w:eastAsia="Times New Roman" w:hAnsi="Times New Roman" w:cs="Times New Roman"/>
+                <w:sz w:val="18"/>
+                <w:szCs w:val="18"/>
+                <w:lang w:eastAsia="en-GB"/>
+              </w:rPr>
+            </w:pPr>
+            <w:r>
+              <w:rPr>
+                <w:rFonts w:ascii="Times New Roman" w:eastAsia="Times New Roman" w:hAnsi="Times New Roman" w:cs="Times New Roman"/>
+                <w:sz w:val="18"/>
+                <w:szCs w:val="18"/>
+                <w:lang w:eastAsia="en-GB"/>
+              </w:rPr>
+              <w:t xml:space="preserve">0000 </w:t>
+            </w:r>
+            <w:r>
+              <w:rPr>
+                <w:rFonts w:ascii="Times New Roman" w:eastAsia="Times New Roman" w:hAnsi="Times New Roman" w:cs="Times New Roman"/>
+                <w:sz w:val="18"/>
+                <w:szCs w:val="18"/>
+                <w:lang w:eastAsia="en-GB"/>
+              </w:rPr>
+              <w:t>00</w:t>
+            </w:r>
+            <w:r>
+              <w:rPr>
+                <w:rFonts w:ascii="Times New Roman" w:eastAsia="Times New Roman" w:hAnsi="Times New Roman" w:cs="Times New Roman"/>
+                <w:sz w:val="18"/>
+                <w:szCs w:val="18"/>
+                <w:lang w:eastAsia="en-GB"/>
+              </w:rPr>
+              <w:t>10</w:t>
+            </w:r>
+            <w:r>
+              <w:rPr>
+                <w:rFonts w:ascii="Times New Roman" w:eastAsia="Times New Roman" w:hAnsi="Times New Roman" w:cs="Times New Roman"/>
+                <w:sz w:val="18"/>
+                <w:szCs w:val="18"/>
+                <w:lang w:eastAsia="en-GB"/>
+              </w:rPr>
+              <w:t xml:space="preserve"> </w:t>
+            </w:r>
+            <w:r>
+              <w:rPr>
+                <w:rFonts w:ascii="Times New Roman" w:eastAsia="Times New Roman" w:hAnsi="Times New Roman" w:cs="Times New Roman"/>
+                <w:sz w:val="18"/>
+                <w:szCs w:val="18"/>
+                <w:lang w:eastAsia="en-GB"/>
+              </w:rPr>
+              <w:t>0000</w:t>
+            </w:r>
+          </w:p>
+        </w:tc>
+      </w:tr>
+    </w:tbl>
+    <w:p>
+      <w:pPr>
+        <w:shd w:val="clear" w:color="auto" w:fill="FFFFFF"/>
+        <w:jc w:val="both"/>
+        <w:textAlignment w:val="baseline"/>
+        <w:rPr>
+          <w:rFonts w:ascii="Helvetica" w:eastAsia="Times New Roman" w:hAnsi="Helvetica" w:cs="Times New Roman"/>
+          <w:b/>
+          <w:bCs/>
+          <w:color w:val="000000"/>
+          <w:sz w:val="14"/>
+          <w:szCs w:val="14"/>
+          <w:lang w:eastAsia="en-GB"/>
+        </w:rPr>
+      </w:pPr>
+      <w:r>
+        <w:rPr>
+          <w:rFonts w:ascii="Helvetica" w:eastAsia="Times New Roman" w:hAnsi="Helvetica" w:cs="Times New Roman"/>
+          <w:b/>
+          <w:bCs/>
+          <w:color w:val="000000"/>
+          <w:sz w:val="14"/>
+          <w:szCs w:val="14"/>
+          <w:lang w:eastAsia="en-GB"/>
+        </w:rPr>
+        <w:t>3:</w:t>
+      </w:r>
+    </w:p>
+    <w:tbl>
+      <w:tblPr>
+        <w:tblStyle w:val="TableGrid"/>
+        <w:tblW w:w="0" w:type="auto"/>
+        <w:tblLook w:val="04A0" w:firstRow="1" w:lastRow="0" w:firstColumn="1" w:lastColumn="0" w:noHBand="0" w:noVBand="1"/>
+      </w:tblPr>
+      <w:tblGrid>
+        <w:gridCol w:w="576"/>
+        <w:gridCol w:w="2113"/>
+      </w:tblGrid>
+      <w:tr>
+        <w:tc>
+          <w:tcPr>
+            <w:tcW w:w="576" w:type="dxa"/>
+          </w:tcPr>
+          <w:p>
+            <w:pPr>
+              <w:rPr>
+                <w:rFonts w:ascii="Times New Roman" w:eastAsia="Times New Roman" w:hAnsi="Times New Roman" w:cs="Times New Roman"/>
+                <w:sz w:val="18"/>
+                <w:szCs w:val="18"/>
+                <w:lang w:eastAsia="en-GB"/>
+              </w:rPr>
+            </w:pPr>
+            <w:r>
+              <w:rPr>
+                <w:rFonts w:ascii="Times New Roman" w:eastAsia="Times New Roman" w:hAnsi="Times New Roman" w:cs="Times New Roman"/>
+                <w:sz w:val="18"/>
+                <w:szCs w:val="18"/>
+                <w:lang w:eastAsia="en-GB"/>
+              </w:rPr>
+              <w:t>192</w:t>
+            </w:r>
+          </w:p>
+        </w:tc>
+        <w:tc>
+          <w:tcPr>
+            <w:tcW w:w="2113" w:type="dxa"/>
+          </w:tcPr>
+          <w:p>
+            <w:pPr>
+              <w:rPr>
+                <w:rFonts w:ascii="Times New Roman" w:eastAsia="Times New Roman" w:hAnsi="Times New Roman" w:cs="Times New Roman"/>
+                <w:color w:val="FF0000"/>
+                <w:sz w:val="18"/>
+                <w:szCs w:val="18"/>
+                <w:lang w:eastAsia="en-GB"/>
+              </w:rPr>
+            </w:pPr>
+            <w:r>
+              <w:rPr>
+                <w:rFonts w:ascii="Times New Roman" w:eastAsia="Times New Roman" w:hAnsi="Times New Roman" w:cs="Times New Roman"/>
+                <w:color w:val="000000" w:themeColor="text1"/>
+                <w:sz w:val="18"/>
+                <w:szCs w:val="18"/>
+                <w:lang w:eastAsia="en-GB"/>
+              </w:rPr>
+              <w:t>0000 1100 0000</w:t>
+            </w:r>
+          </w:p>
+        </w:tc>
+      </w:tr>
+      <w:tr>
+        <w:tc>
+          <w:tcPr>
+            <w:tcW w:w="576" w:type="dxa"/>
+          </w:tcPr>
+          <w:p>
+            <w:pPr>
+              <w:rPr>
+                <w:rFonts w:ascii="Times New Roman" w:eastAsia="Times New Roman" w:hAnsi="Times New Roman" w:cs="Times New Roman"/>
+                <w:sz w:val="18"/>
+                <w:szCs w:val="18"/>
+                <w:lang w:eastAsia="en-GB"/>
+              </w:rPr>
+            </w:pPr>
+            <w:r>
+              <w:rPr>
+                <w:rFonts w:ascii="Times New Roman" w:eastAsia="Times New Roman" w:hAnsi="Times New Roman" w:cs="Times New Roman"/>
+                <w:sz w:val="18"/>
+                <w:szCs w:val="18"/>
+                <w:lang w:eastAsia="en-GB"/>
+              </w:rPr>
+              <w:t>24</w:t>
+            </w:r>
+          </w:p>
+        </w:tc>
+        <w:tc>
+          <w:tcPr>
+            <w:tcW w:w="2113" w:type="dxa"/>
+          </w:tcPr>
+          <w:p>
+            <w:pPr>
+              <w:rPr>
+                <w:rFonts w:ascii="Times New Roman" w:eastAsia="Times New Roman" w:hAnsi="Times New Roman" w:cs="Times New Roman"/>
+                <w:sz w:val="18"/>
+                <w:szCs w:val="18"/>
+                <w:lang w:eastAsia="en-GB"/>
+              </w:rPr>
+            </w:pPr>
+            <w:r>
+              <w:rPr>
+                <w:rFonts w:ascii="Times New Roman" w:eastAsia="Times New Roman" w:hAnsi="Times New Roman" w:cs="Times New Roman"/>
+                <w:sz w:val="18"/>
+                <w:szCs w:val="18"/>
+                <w:lang w:eastAsia="en-GB"/>
+              </w:rPr>
+              <w:t>0000 0001 1000</w:t>
+            </w:r>
+          </w:p>
+        </w:tc>
+      </w:tr>
+      <w:tr>
+        <w:tc>
+          <w:tcPr>
+            <w:tcW w:w="576" w:type="dxa"/>
+          </w:tcPr>
+          <w:p>
+            <w:pPr>
+              <w:rPr>
+                <w:rFonts w:ascii="Times New Roman" w:eastAsia="Times New Roman" w:hAnsi="Times New Roman" w:cs="Times New Roman"/>
+                <w:sz w:val="18"/>
+                <w:szCs w:val="18"/>
+                <w:lang w:eastAsia="en-GB"/>
+              </w:rPr>
+            </w:pPr>
+            <w:r>
+              <w:rPr>
+                <w:rFonts w:ascii="Times New Roman" w:eastAsia="Times New Roman" w:hAnsi="Times New Roman" w:cs="Times New Roman"/>
+                <w:sz w:val="18"/>
+                <w:szCs w:val="18"/>
+                <w:lang w:eastAsia="en-GB"/>
+              </w:rPr>
+              <w:t>54</w:t>
+            </w:r>
+          </w:p>
+        </w:tc>
+        <w:tc>
+          <w:tcPr>
+            <w:tcW w:w="2113" w:type="dxa"/>
+          </w:tcPr>
+          <w:p>
+            <w:pPr>
+              <w:rPr>
+                <w:rFonts w:ascii="Times New Roman" w:eastAsia="Times New Roman" w:hAnsi="Times New Roman" w:cs="Times New Roman"/>
+                <w:sz w:val="18"/>
+                <w:szCs w:val="18"/>
+                <w:lang w:eastAsia="en-GB"/>
+              </w:rPr>
+            </w:pPr>
+            <w:r>
+              <w:rPr>
+                <w:rFonts w:ascii="Times New Roman" w:eastAsia="Times New Roman" w:hAnsi="Times New Roman" w:cs="Times New Roman"/>
+                <w:sz w:val="18"/>
+                <w:szCs w:val="18"/>
+                <w:lang w:eastAsia="en-GB"/>
+              </w:rPr>
+              <w:t>0000 00</w:t>
+            </w:r>
+            <w:r>
+              <w:rPr>
+                <w:rFonts w:ascii="Times New Roman" w:eastAsia="Times New Roman" w:hAnsi="Times New Roman" w:cs="Times New Roman"/>
+                <w:sz w:val="18"/>
+                <w:szCs w:val="18"/>
+                <w:lang w:eastAsia="en-GB"/>
+              </w:rPr>
+              <w:t>11</w:t>
+            </w:r>
+            <w:r>
+              <w:rPr>
+                <w:rFonts w:ascii="Times New Roman" w:eastAsia="Times New Roman" w:hAnsi="Times New Roman" w:cs="Times New Roman"/>
+                <w:sz w:val="18"/>
+                <w:szCs w:val="18"/>
+                <w:lang w:eastAsia="en-GB"/>
+              </w:rPr>
+              <w:t xml:space="preserve"> </w:t>
+            </w:r>
+            <w:r>
+              <w:rPr>
+                <w:rFonts w:ascii="Times New Roman" w:eastAsia="Times New Roman" w:hAnsi="Times New Roman" w:cs="Times New Roman"/>
+                <w:sz w:val="18"/>
+                <w:szCs w:val="18"/>
+                <w:lang w:eastAsia="en-GB"/>
+              </w:rPr>
+              <w:t>0110</w:t>
+            </w:r>
+          </w:p>
+        </w:tc>
+      </w:tr>
+      <w:tr>
+        <w:tc>
+          <w:tcPr>
+            <w:tcW w:w="576" w:type="dxa"/>
+          </w:tcPr>
+          <w:p>
+            <w:pPr>
+              <w:rPr>
+                <w:rFonts w:ascii="Times New Roman" w:eastAsia="Times New Roman" w:hAnsi="Times New Roman" w:cs="Times New Roman"/>
+                <w:sz w:val="18"/>
+                <w:szCs w:val="18"/>
+                <w:lang w:eastAsia="en-GB"/>
+              </w:rPr>
+            </w:pPr>
+            <w:r>
+              <w:rPr>
+                <w:rFonts w:ascii="Times New Roman" w:eastAsia="Times New Roman" w:hAnsi="Times New Roman" w:cs="Times New Roman"/>
+                <w:sz w:val="18"/>
+                <w:szCs w:val="18"/>
+                <w:lang w:eastAsia="en-GB"/>
+              </w:rPr>
+              <w:t>0</w:t>
+            </w:r>
+          </w:p>
+        </w:tc>
+        <w:tc>
+          <w:tcPr>
+            <w:tcW w:w="2113" w:type="dxa"/>
+          </w:tcPr>
+          <w:p>
+            <w:pPr>
+              <w:rPr>
+                <w:rFonts w:ascii="Times New Roman" w:eastAsia="Times New Roman" w:hAnsi="Times New Roman" w:cs="Times New Roman"/>
+                <w:sz w:val="18"/>
+                <w:szCs w:val="18"/>
+                <w:lang w:eastAsia="en-GB"/>
+              </w:rPr>
+            </w:pPr>
+            <w:r>
+              <w:rPr>
+                <w:rFonts w:ascii="Times New Roman" w:eastAsia="Times New Roman" w:hAnsi="Times New Roman" w:cs="Times New Roman"/>
+                <w:sz w:val="18"/>
+                <w:szCs w:val="18"/>
+                <w:lang w:eastAsia="en-GB"/>
+              </w:rPr>
+              <w:t>0000 0000 0000</w:t>
+            </w:r>
+          </w:p>
+        </w:tc>
+      </w:tr>
+    </w:tbl>
+    <w:p>
+      <w:pPr>
+        <w:shd w:val="clear" w:color="auto" w:fill="FFFFFF"/>
+        <w:jc w:val="both"/>
+        <w:textAlignment w:val="baseline"/>
+        <w:rPr>
+          <w:rFonts w:ascii="Helvetica" w:eastAsia="Times New Roman" w:hAnsi="Helvetica" w:cs="Times New Roman"/>
+          <w:b/>
+          <w:bCs/>
+          <w:color w:val="000000"/>
+          <w:sz w:val="20"/>
+          <w:szCs w:val="20"/>
+          <w:lang w:eastAsia="en-GB"/>
+        </w:rPr>
+      </w:pPr>
+    </w:p>
+    <w:p>
+      <w:pPr>
+        <w:shd w:val="clear" w:color="auto" w:fill="FFFFFF"/>
+        <w:jc w:val="both"/>
+        <w:textAlignment w:val="baseline"/>
+        <w:rPr>
+          <w:rFonts w:ascii="Helvetica" w:eastAsia="Times New Roman" w:hAnsi="Helvetica" w:cs="Times New Roman"/>
+          <w:color w:val="000000"/>
+          <w:sz w:val="20"/>
+          <w:szCs w:val="20"/>
+          <w:lang w:eastAsia="en-GB"/>
+        </w:rPr>
+      </w:pPr>
     </w:p>
     <w:p>
       <w:pPr>
@@ -3330,7 +6065,7 @@
 </file>
 
 <file path=word/numbering.xml><?xml version="1.0" encoding="utf-8"?>
-<w:numbering xmlns:wpc="http://schemas.microsoft.com/office/word/2010/wordprocessingCanvas" xmlns:cx="http://schemas.microsoft.com/office/drawing/2014/chartex" xmlns:cx1="http://schemas.microsoft.com/office/drawing/2015/9/8/chartex" xmlns:cx2="http://schemas.microsoft.com/office/drawing/2015/10/21/chartex" xmlns:cx3="http://schemas.microsoft.com/office/drawing/2016/5/9/chartex" xmlns:cx4="http://schemas.microsoft.com/office/drawing/2016/5/10/chartex" xmlns:cx5="http://schemas.microsoft.com/office/drawing/2016/5/11/chartex" xmlns:cx6="http://schemas.microsoft.com/office/drawing/2016/5/12/chartex" xmlns:cx7="http://schemas.microsoft.com/office/drawing/2016/5/13/chartex" xmlns:cx8="http://schemas.microsoft.com/office/drawing/2016/5/14/chartex" xmlns:mc="http://schemas.openxmlformats.org/markup-compatibility/2006" xmlns:aink="http://schemas.microsoft.com/office/drawing/2016/ink" xmlns:am3d="http://schemas.microsoft.com/office/drawing/2017/model3d" xmlns:o="urn:schemas-microsoft-com:office:office" xmlns:r="http://schemas.openxmlformats.org/officeDocument/2006/relationships" xmlns:m="http://schemas.openxmlformats.org/officeDocument/2006/math" xmlns:v="urn:schemas-microsoft-com:vml" xmlns:wp14="http://schemas.microsoft.com/office/word/2010/wordprocessingDrawing" xmlns:wp="http://schemas.openxmlformats.org/drawingml/2006/wordprocessingDrawing" xmlns:w10="urn:schemas-microsoft-com:office:word" xmlns:w="http://schemas.openxmlformats.org/wordprocessingml/2006/main" xmlns:w14="http://schemas.microsoft.com/office/word/2010/wordml" xmlns:w15="http://schemas.microsoft.com/office/word/2012/wordml" xmlns:w16cex="http://schemas.microsoft.com/office/word/2018/wordml/cex" xmlns:w16cid="http://schemas.microsoft.com/office/word/2016/wordml/cid" xmlns:w16="http://schemas.microsoft.com/office/word/2018/wordml" xmlns:w16sdtdh="http://schemas.microsoft.com/office/word/2020/wordml/sdtdatahash" xmlns:w16se="http://schemas.microsoft.com/office/word/2015/wordml/symex" xmlns:wpg="http://schemas.microsoft.com/office/word/2010/wordprocessingGroup" xmlns:wpi="http://schemas.microsoft.com/office/word/2010/wordprocessingInk" xmlns:wne="http://schemas.microsoft.com/office/word/2006/wordml" xmlns:wps="http://schemas.microsoft.com/office/word/2010/wordprocessingShape" mc:Ignorable="w14 w15 w16se w16cid w16 w16cex w16sdtdh wp14">
+<w:numbering xmlns:wpc="http://schemas.microsoft.com/office/word/2010/wordprocessingCanvas" xmlns:cx="http://schemas.microsoft.com/office/drawing/2014/chartex" xmlns:cx1="http://schemas.microsoft.com/office/drawing/2015/9/8/chartex" xmlns:cx2="http://schemas.microsoft.com/office/drawing/2015/10/21/chartex" xmlns:cx3="http://schemas.microsoft.com/office/drawing/2016/5/9/chartex" xmlns:cx4="http://schemas.microsoft.com/office/drawing/2016/5/10/chartex" xmlns:cx5="http://schemas.microsoft.com/office/drawing/2016/5/11/chartex" xmlns:cx6="http://schemas.microsoft.com/office/drawing/2016/5/12/chartex" xmlns:cx7="http://schemas.microsoft.com/office/drawing/2016/5/13/chartex" xmlns:cx8="http://schemas.microsoft.com/office/drawing/2016/5/14/chartex" xmlns:mc="http://schemas.openxmlformats.org/markup-compatibility/2006" xmlns:aink="http://schemas.microsoft.com/office/drawing/2016/ink" xmlns:am3d="http://schemas.microsoft.com/office/drawing/2017/model3d" xmlns:o="urn:schemas-microsoft-com:office:office" xmlns:oel="http://schemas.microsoft.com/office/2019/extlst" xmlns:r="http://schemas.openxmlformats.org/officeDocument/2006/relationships" xmlns:m="http://schemas.openxmlformats.org/officeDocument/2006/math" xmlns:v="urn:schemas-microsoft-com:vml" xmlns:wp14="http://schemas.microsoft.com/office/word/2010/wordprocessingDrawing" xmlns:wp="http://schemas.openxmlformats.org/drawingml/2006/wordprocessingDrawing" xmlns:w10="urn:schemas-microsoft-com:office:word" xmlns:w="http://schemas.openxmlformats.org/wordprocessingml/2006/main" xmlns:w14="http://schemas.microsoft.com/office/word/2010/wordml" xmlns:w15="http://schemas.microsoft.com/office/word/2012/wordml" xmlns:w16cex="http://schemas.microsoft.com/office/word/2018/wordml/cex" xmlns:w16cid="http://schemas.microsoft.com/office/word/2016/wordml/cid" xmlns:w16="http://schemas.microsoft.com/office/word/2018/wordml" xmlns:w16sdtdh="http://schemas.microsoft.com/office/word/2020/wordml/sdtdatahash" xmlns:w16se="http://schemas.microsoft.com/office/word/2015/wordml/symex" xmlns:wpg="http://schemas.microsoft.com/office/word/2010/wordprocessingGroup" xmlns:wpi="http://schemas.microsoft.com/office/word/2010/wordprocessingInk" xmlns:wne="http://schemas.microsoft.com/office/word/2006/wordml" xmlns:wps="http://schemas.microsoft.com/office/word/2010/wordprocessingShape" mc:Ignorable="w14 w15 w16se w16cid w16 w16cex w16sdtdh wp14">
   <w:abstractNum w:abstractNumId="0" w15:restartNumberingAfterBreak="0">
     <w:nsid w:val="39412EC2"/>
     <w:multiLevelType w:val="multilevel"/>
@@ -3444,7 +6179,7 @@
       </w:pPr>
     </w:lvl>
   </w:abstractNum>
-  <w:num w:numId="1">
+  <w:num w:numId="1" w16cid:durableId="1979843099">
     <w:abstractNumId w:val="0"/>
   </w:num>
 </w:numbering>
@@ -3839,7 +6574,7 @@
   <w:style w:type="paragraph" w:default="1" w:styleId="Normal">
     <w:name w:val="Normal"/>
     <w:qFormat/>
-    <w:rsid w:val="00D43F89"/>
+    <w:rsid w:val="00BA5EC5"/>
   </w:style>
   <w:style w:type="character" w:default="1" w:styleId="DefaultParagraphFont">
     <w:name w:val="Default Paragraph Font"/>

</xml_diff>